<commit_message>
Round3 - revision of all sections
</commit_message>
<xml_diff>
--- a/Response to Reviewers TMI-2019-1442_20200320.docx
+++ b/Response to Reviewers TMI-2019-1442_20200320.docx
@@ -1,7 +1,7 @@
 
 <file path=word/document.xml><?xml version="1.0" encoding="utf-8"?>
 <w:document xmlns:wpc="http://schemas.microsoft.com/office/word/2010/wordprocessingCanvas" xmlns:cx="http://schemas.microsoft.com/office/drawing/2014/chartex" xmlns:cx1="http://schemas.microsoft.com/office/drawing/2015/9/8/chartex" xmlns:cx2="http://schemas.microsoft.com/office/drawing/2015/10/21/chartex" xmlns:cx3="http://schemas.microsoft.com/office/drawing/2016/5/9/chartex" xmlns:cx4="http://schemas.microsoft.com/office/drawing/2016/5/10/chartex" xmlns:cx5="http://schemas.microsoft.com/office/drawing/2016/5/11/chartex" xmlns:cx6="http://schemas.microsoft.com/office/drawing/2016/5/12/chartex" xmlns:cx7="http://schemas.microsoft.com/office/drawing/2016/5/13/chartex" xmlns:cx8="http://schemas.microsoft.com/office/drawing/2016/5/14/chartex" xmlns:mc="http://schemas.openxmlformats.org/markup-compatibility/2006" xmlns:aink="http://schemas.microsoft.com/office/drawing/2016/ink" xmlns:am3d="http://schemas.microsoft.com/office/drawing/2017/model3d" xmlns:o="urn:schemas-microsoft-com:office:office" xmlns:r="http://schemas.openxmlformats.org/officeDocument/2006/relationships" xmlns:m="http://schemas.openxmlformats.org/officeDocument/2006/math" xmlns:v="urn:schemas-microsoft-com:vml" xmlns:wp14="http://schemas.microsoft.com/office/word/2010/wordprocessingDrawing" xmlns:wp="http://schemas.openxmlformats.org/drawingml/2006/wordprocessingDrawing" xmlns:w10="urn:schemas-microsoft-com:office:word" xmlns:w="http://schemas.openxmlformats.org/wordprocessingml/2006/main" xmlns:w14="http://schemas.microsoft.com/office/word/2010/wordml" xmlns:w15="http://schemas.microsoft.com/office/word/2012/wordml" xmlns:w16cex="http://schemas.microsoft.com/office/word/2018/wordml/cex" xmlns:w16cid="http://schemas.microsoft.com/office/word/2016/wordml/cid" xmlns:w16="http://schemas.microsoft.com/office/word/2018/wordml" xmlns:w16se="http://schemas.microsoft.com/office/word/2015/wordml/symex" xmlns:wpg="http://schemas.microsoft.com/office/word/2010/wordprocessingGroup" xmlns:wpi="http://schemas.microsoft.com/office/word/2010/wordprocessingInk" xmlns:wne="http://schemas.microsoft.com/office/word/2006/wordml" xmlns:wps="http://schemas.microsoft.com/office/word/2010/wordprocessingShape" mc:Ignorable="w14 w15 w16se w16cid w16 w16cex wp14">
-  <w:background w:color="FFFFFF" w:themeColor="background1"/>
+  <w:background w:color="404040" w:themeColor="text1" w:themeTint="BF"/>
   <w:body>
     <w:p>
       <w:pPr>
@@ -749,7 +749,14 @@
         <w:rPr>
           <w:rFonts w:cstheme="minorHAnsi"/>
         </w:rPr>
-        <w:t>Some paragraphs should be abridged: avoid any unnecessary/ambiguous expressions: e.g. “it can be seen that…”</w:t>
+        <w:t xml:space="preserve">Some paragraphs should be abridged: avoid any unnecessary/ambiguous expressions: e.g. </w:t>
+      </w:r>
+      <w:r>
+        <w:rPr>
+          <w:rFonts w:cstheme="minorHAnsi"/>
+        </w:rPr>
+        <w:lastRenderedPageBreak/>
+        <w:t>“it can be seen that…”</w:t>
       </w:r>
     </w:p>
     <w:p>
@@ -2533,15 +2540,7 @@
           <w:rFonts w:cstheme="minorHAnsi"/>
           <w:bCs/>
         </w:rPr>
-        <w:t xml:space="preserve"> and to improve the reconstruction results. We tested four base tracers, including APP1, APP2, MOST, and NGPST, and three widely-used deep segmentation networks, </w:t>
-      </w:r>
-      <w:r>
-        <w:rPr>
-          <w:rFonts w:cstheme="minorHAnsi"/>
-          <w:bCs/>
-        </w:rPr>
-        <w:lastRenderedPageBreak/>
-        <w:t xml:space="preserve">including 3D </w:t>
+        <w:t xml:space="preserve"> and to improve the reconstruction results. We tested four base tracers, including APP1, APP2, MOST, and NGPST, and three widely-used deep segmentation networks, including 3D </w:t>
       </w:r>
       <w:proofErr w:type="spellStart"/>
       <w:r>
@@ -3352,6 +3351,7 @@
           <w:rFonts w:cstheme="minorHAnsi"/>
           <w:b/>
         </w:rPr>
+        <w:lastRenderedPageBreak/>
         <w:t>[Q2-3]</w:t>
       </w:r>
       <w:r>
@@ -3621,15 +3621,7 @@
           <w:rFonts w:cstheme="minorHAnsi"/>
           <w:bCs/>
         </w:rPr>
-        <w:t xml:space="preserve">he four </w:t>
-      </w:r>
-      <w:r>
-        <w:rPr>
-          <w:rFonts w:cstheme="minorHAnsi"/>
-          <w:bCs/>
-        </w:rPr>
-        <w:lastRenderedPageBreak/>
-        <w:t>metrics are</w:t>
+        <w:t>he four metrics are</w:t>
       </w:r>
       <w:r>
         <w:rPr>
@@ -4851,7 +4843,14 @@
           <w:rPr>
             <w:rFonts w:cstheme="minorHAnsi"/>
           </w:rPr>
-          <w:t xml:space="preserve"> Fig. 12 in our revised manuscript illustrates the improvement from four </w:t>
+          <w:t xml:space="preserve"> Fig. 12 in our revised </w:t>
+        </w:r>
+        <w:r>
+          <w:rPr>
+            <w:rFonts w:cstheme="minorHAnsi"/>
+          </w:rPr>
+          <w:lastRenderedPageBreak/>
+          <w:t xml:space="preserve">manuscript illustrates the improvement from four </w:t>
         </w:r>
         <w:r>
           <w:rPr>
@@ -5478,17 +5477,41 @@
         </w:rPr>
         <w:t>F-</w:t>
       </w:r>
-      <w:r>
-        <w:rPr>
-          <w:rFonts w:cstheme="minorHAnsi"/>
-        </w:rPr>
-        <w:t>score</w:t>
-      </w:r>
-      <w:r>
-        <w:rPr>
-          <w:rFonts w:cstheme="minorHAnsi"/>
-        </w:rPr>
-        <w:t xml:space="preserve"> and precision metrics.</w:t>
+      <w:del w:id="232" w:author="sy" w:date="2020-03-28T22:01:00Z">
+        <w:r>
+          <w:rPr>
+            <w:rFonts w:cstheme="minorHAnsi"/>
+          </w:rPr>
+          <w:delText>score</w:delText>
+        </w:r>
+        <w:r>
+          <w:rPr>
+            <w:rFonts w:cstheme="minorHAnsi"/>
+          </w:rPr>
+          <w:delText xml:space="preserve"> </w:delText>
+        </w:r>
+      </w:del>
+      <w:ins w:id="233" w:author="sy" w:date="2020-03-28T22:01:00Z">
+        <w:r>
+          <w:rPr>
+            <w:rFonts w:cstheme="minorHAnsi"/>
+          </w:rPr>
+          <w:t>S</w:t>
+        </w:r>
+        <w:bookmarkStart w:id="234" w:name="_GoBack"/>
+        <w:bookmarkEnd w:id="234"/>
+        <w:r>
+          <w:rPr>
+            <w:rFonts w:cstheme="minorHAnsi"/>
+          </w:rPr>
+          <w:t xml:space="preserve">core </w:t>
+        </w:r>
+      </w:ins>
+      <w:r>
+        <w:rPr>
+          <w:rFonts w:cstheme="minorHAnsi"/>
+        </w:rPr>
+        <w:t>and precision metrics.</w:t>
       </w:r>
     </w:p>
     <w:p>
@@ -5512,7 +5535,6 @@
           <w:rFonts w:cstheme="minorHAnsi"/>
           <w:b/>
         </w:rPr>
-        <w:lastRenderedPageBreak/>
         <w:t>[Q2-6]</w:t>
       </w:r>
       <w:r>
@@ -5527,14 +5549,14 @@
         </w:rPr>
         <w:t xml:space="preserve">It is intuitive that DL based image enhancement could improve neuron tracing performance. It has been shown in previous works though most of them were supervised learning frameworks. Though authors showed that the image enhancement could be applied to the other base-tracing methods in Fig 7, the same comparison are not shown in Table1. It would be nice to see if the proposed tracing and merging algorithms would make a difference </w:t>
       </w:r>
-      <w:bookmarkStart w:id="232" w:name="OLE_LINK1"/>
+      <w:bookmarkStart w:id="235" w:name="OLE_LINK1"/>
       <w:r>
         <w:rPr>
           <w:rFonts w:cstheme="minorHAnsi"/>
         </w:rPr>
         <w:t>given the same enhanced images.</w:t>
       </w:r>
-      <w:bookmarkEnd w:id="232"/>
+      <w:bookmarkEnd w:id="235"/>
     </w:p>
     <w:p>
       <w:pPr>
@@ -5552,7 +5574,7 @@
         </w:rPr>
         <w:t>[</w:t>
       </w:r>
-      <w:del w:id="233" w:author="ustc" w:date="2020-03-26T14:38:00Z">
+      <w:del w:id="236" w:author="ustc" w:date="2020-03-26T14:38:00Z">
         <w:r>
           <w:rPr>
             <w:rFonts w:cstheme="minorHAnsi"/>
@@ -5561,7 +5583,7 @@
           <w:delText>A2</w:delText>
         </w:r>
       </w:del>
-      <w:ins w:id="234" w:author="ustc" w:date="2020-03-26T14:38:00Z">
+      <w:ins w:id="237" w:author="ustc" w:date="2020-03-26T14:38:00Z">
         <w:r>
           <w:rPr>
             <w:rFonts w:cstheme="minorHAnsi"/>
@@ -5646,7 +5668,7 @@
         </w:rPr>
         <w:t>2</w:t>
       </w:r>
-      <w:ins w:id="235" w:author="ustc" w:date="2020-03-26T14:34:00Z">
+      <w:ins w:id="238" w:author="ustc" w:date="2020-03-26T14:34:00Z">
         <w:r>
           <w:rPr>
             <w:rFonts w:cstheme="minorHAnsi"/>
@@ -5672,7 +5694,7 @@
         </w:rPr>
         <w:t>For any of the seven neuron tracing methods, the reconstruction results using our enhanced images are much better than the results performed on the raw image</w:t>
       </w:r>
-      <w:del w:id="236" w:author="ustc" w:date="2020-03-26T14:37:00Z">
+      <w:del w:id="239" w:author="ustc" w:date="2020-03-26T14:37:00Z">
         <w:r>
           <w:rPr>
             <w:rFonts w:cstheme="minorHAnsi"/>
@@ -5692,7 +5714,7 @@
         </w:rPr>
         <w:t>The results demonstrate that our DNN</w:t>
       </w:r>
-      <w:ins w:id="237" w:author="ustc" w:date="2020-03-26T14:37:00Z">
+      <w:ins w:id="240" w:author="ustc" w:date="2020-03-26T14:37:00Z">
         <w:r>
           <w:rPr>
             <w:rFonts w:cstheme="minorHAnsi"/>
@@ -5700,7 +5722,7 @@
           <w:t>-</w:t>
         </w:r>
       </w:ins>
-      <w:del w:id="238" w:author="ustc" w:date="2020-03-26T14:37:00Z">
+      <w:del w:id="241" w:author="ustc" w:date="2020-03-26T14:37:00Z">
         <w:r>
           <w:rPr>
             <w:rFonts w:cstheme="minorHAnsi"/>
@@ -5714,7 +5736,7 @@
         </w:rPr>
         <w:t>enhanced images lead</w:t>
       </w:r>
-      <w:del w:id="239" w:author="sy" w:date="2020-03-26T16:59:00Z">
+      <w:del w:id="242" w:author="sy" w:date="2020-03-26T16:59:00Z">
         <w:r>
           <w:rPr>
             <w:rFonts w:cstheme="minorHAnsi"/>
@@ -5722,7 +5744,7 @@
           <w:delText>s</w:delText>
         </w:r>
       </w:del>
-      <w:ins w:id="240" w:author="sy" w:date="2020-03-26T16:54:00Z">
+      <w:ins w:id="243" w:author="sy" w:date="2020-03-26T16:54:00Z">
         <w:r>
           <w:rPr>
             <w:rFonts w:cstheme="minorHAnsi"/>
@@ -5730,7 +5752,7 @@
           <w:t xml:space="preserve"> </w:t>
         </w:r>
       </w:ins>
-      <w:del w:id="241" w:author="sy" w:date="2020-03-26T16:54:00Z">
+      <w:del w:id="244" w:author="sy" w:date="2020-03-26T16:54:00Z">
         <w:r>
           <w:rPr>
             <w:rFonts w:cstheme="minorHAnsi"/>
@@ -5824,7 +5846,7 @@
         </w:rPr>
         <w:t>[</w:t>
       </w:r>
-      <w:del w:id="242" w:author="ustc" w:date="2020-03-26T14:38:00Z">
+      <w:del w:id="245" w:author="ustc" w:date="2020-03-26T14:38:00Z">
         <w:r>
           <w:rPr>
             <w:rFonts w:cstheme="minorHAnsi"/>
@@ -5833,7 +5855,7 @@
           <w:delText>A2</w:delText>
         </w:r>
       </w:del>
-      <w:ins w:id="243" w:author="ustc" w:date="2020-03-26T14:38:00Z">
+      <w:ins w:id="246" w:author="ustc" w:date="2020-03-26T14:38:00Z">
         <w:r>
           <w:rPr>
             <w:rFonts w:cstheme="minorHAnsi"/>
@@ -5883,7 +5905,7 @@
         </w:rPr>
         <w:t xml:space="preserve"> that we used</w:t>
       </w:r>
-      <w:ins w:id="244" w:author="sy" w:date="2020-03-27T13:43:00Z">
+      <w:ins w:id="247" w:author="sy" w:date="2020-03-27T13:43:00Z">
         <w:r>
           <w:rPr>
             <w:rFonts w:cstheme="minorHAnsi"/>
@@ -5891,7 +5913,7 @@
           <w:t xml:space="preserve"> in Sec</w:t>
         </w:r>
       </w:ins>
-      <w:ins w:id="245" w:author="sy" w:date="2020-03-27T13:44:00Z">
+      <w:ins w:id="248" w:author="sy" w:date="2020-03-27T13:44:00Z">
         <w:r>
           <w:rPr>
             <w:rFonts w:cstheme="minorHAnsi"/>
@@ -5923,7 +5945,7 @@
         </w:rPr>
         <w:t xml:space="preserve"> “Following </w:t>
       </w:r>
-      <w:del w:id="246" w:author="ustc" w:date="2020-03-26T14:39:00Z">
+      <w:del w:id="249" w:author="ustc" w:date="2020-03-26T14:39:00Z">
         <w:r>
           <w:rPr>
             <w:rFonts w:cstheme="minorHAnsi"/>
@@ -5931,7 +5953,7 @@
           <w:delText>\cite{</w:delText>
         </w:r>
       </w:del>
-      <w:ins w:id="247" w:author="ustc" w:date="2020-03-26T14:39:00Z">
+      <w:ins w:id="250" w:author="ustc" w:date="2020-03-26T14:39:00Z">
         <w:r>
           <w:rPr>
             <w:rFonts w:cstheme="minorHAnsi"/>
@@ -5945,7 +5967,7 @@
         </w:rPr>
         <w:t>Li</w:t>
       </w:r>
-      <w:ins w:id="248" w:author="ustc" w:date="2020-03-26T14:39:00Z">
+      <w:ins w:id="251" w:author="ustc" w:date="2020-03-26T14:39:00Z">
         <w:r>
           <w:rPr>
             <w:rFonts w:cstheme="minorHAnsi"/>
@@ -5959,7 +5981,7 @@
         </w:rPr>
         <w:t>2017</w:t>
       </w:r>
-      <w:ins w:id="249" w:author="ustc" w:date="2020-03-26T14:39:00Z">
+      <w:ins w:id="252" w:author="ustc" w:date="2020-03-26T14:39:00Z">
         <w:r>
           <w:rPr>
             <w:rFonts w:cstheme="minorHAnsi"/>
@@ -5967,7 +5989,7 @@
           <w:t>]</w:t>
         </w:r>
       </w:ins>
-      <w:del w:id="250" w:author="ustc" w:date="2020-03-26T14:39:00Z">
+      <w:del w:id="253" w:author="ustc" w:date="2020-03-26T14:39:00Z">
         <w:r>
           <w:rPr>
             <w:rFonts w:cstheme="minorHAnsi"/>
@@ -5993,7 +6015,7 @@
         </w:rPr>
         <w:t xml:space="preserve">performance of dense neurite reconstruction. Manual reconstruction by experts is associated with each image. 51 images are used for network training in </w:t>
       </w:r>
-      <w:ins w:id="251" w:author="ustc" w:date="2020-03-26T14:39:00Z">
+      <w:ins w:id="254" w:author="ustc" w:date="2020-03-26T14:39:00Z">
         <w:r>
           <w:rPr>
             <w:rFonts w:cstheme="minorHAnsi"/>
@@ -6001,7 +6023,7 @@
           <w:t>[Li et al 2017]</w:t>
         </w:r>
       </w:ins>
-      <w:del w:id="252" w:author="ustc" w:date="2020-03-26T14:39:00Z">
+      <w:del w:id="255" w:author="ustc" w:date="2020-03-26T14:39:00Z">
         <w:r>
           <w:rPr>
             <w:rFonts w:cstheme="minorHAnsi"/>
@@ -6103,7 +6125,7 @@
         </w:rPr>
         <w:t>[</w:t>
       </w:r>
-      <w:del w:id="253" w:author="ustc" w:date="2020-03-26T14:42:00Z">
+      <w:del w:id="256" w:author="ustc" w:date="2020-03-26T14:42:00Z">
         <w:r>
           <w:rPr>
             <w:rFonts w:cstheme="minorHAnsi"/>
@@ -6112,7 +6134,7 @@
           <w:delText>A2</w:delText>
         </w:r>
       </w:del>
-      <w:ins w:id="254" w:author="ustc" w:date="2020-03-26T14:42:00Z">
+      <w:ins w:id="257" w:author="ustc" w:date="2020-03-26T14:42:00Z">
         <w:r>
           <w:rPr>
             <w:rFonts w:cstheme="minorHAnsi"/>
@@ -6148,8 +6170,8 @@
         </w:rPr>
         <w:t xml:space="preserve">Thank you for your suggestion. </w:t>
       </w:r>
-      <w:bookmarkStart w:id="255" w:name="OLE_LINK38"/>
-      <w:bookmarkStart w:id="256" w:name="OLE_LINK39"/>
+      <w:bookmarkStart w:id="258" w:name="OLE_LINK38"/>
+      <w:bookmarkStart w:id="259" w:name="OLE_LINK39"/>
       <w:r>
         <w:rPr>
           <w:rFonts w:cstheme="minorHAnsi"/>
@@ -6238,9 +6260,16 @@
         <w:rPr>
           <w:rFonts w:cstheme="minorHAnsi"/>
         </w:rPr>
-        <w:t xml:space="preserve"> and MEIT fail to reconstruct separated individual neurons and trace a complete neuronal population in the image. In comparison, thanks to the signal enhancement by our PLNPR and block propagation strategy designed for dense </w:t>
-      </w:r>
-      <w:del w:id="257" w:author="ustc" w:date="2020-03-26T14:40:00Z">
+        <w:t xml:space="preserve"> and MEIT fail to reconstruct separated individual neurons and trace a complete neuronal population in the image. In </w:t>
+      </w:r>
+      <w:r>
+        <w:rPr>
+          <w:rFonts w:cstheme="minorHAnsi"/>
+        </w:rPr>
+        <w:lastRenderedPageBreak/>
+        <w:t xml:space="preserve">comparison, thanks to the signal enhancement by our PLNPR and block propagation strategy designed for dense </w:t>
+      </w:r>
+      <w:del w:id="260" w:author="ustc" w:date="2020-03-26T14:40:00Z">
         <w:r>
           <w:rPr>
             <w:rFonts w:cstheme="minorHAnsi"/>
@@ -6248,12 +6277,28 @@
           <w:delText>neurons</w:delText>
         </w:r>
       </w:del>
-      <w:ins w:id="258" w:author="ustc" w:date="2020-03-26T14:40:00Z">
-        <w:r>
-          <w:rPr>
-            <w:rFonts w:cstheme="minorHAnsi"/>
-          </w:rPr>
-          <w:t>neuron population</w:t>
+      <w:ins w:id="261" w:author="ustc" w:date="2020-03-26T14:40:00Z">
+        <w:r>
+          <w:rPr>
+            <w:rFonts w:cstheme="minorHAnsi"/>
+          </w:rPr>
+          <w:t>neuron</w:t>
+        </w:r>
+      </w:ins>
+      <w:ins w:id="262" w:author="sy" w:date="2020-03-28T21:36:00Z">
+        <w:r>
+          <w:rPr>
+            <w:rFonts w:cstheme="minorHAnsi"/>
+          </w:rPr>
+          <w:t>al</w:t>
+        </w:r>
+      </w:ins>
+      <w:ins w:id="263" w:author="ustc" w:date="2020-03-26T14:40:00Z">
+        <w:r>
+          <w:rPr>
+            <w:rFonts w:cstheme="minorHAnsi"/>
+          </w:rPr>
+          <w:t xml:space="preserve"> population</w:t>
         </w:r>
       </w:ins>
       <w:r>
@@ -6276,8 +6321,8 @@
         </w:rPr>
         <w:t xml:space="preserve"> is more robust to reconstruct a more complete neuronal population form the challenging image.</w:t>
       </w:r>
-      <w:bookmarkEnd w:id="255"/>
-      <w:bookmarkEnd w:id="256"/>
+      <w:bookmarkEnd w:id="258"/>
+      <w:bookmarkEnd w:id="259"/>
       <w:r>
         <w:rPr>
           <w:rFonts w:cstheme="minorHAnsi"/>
@@ -6308,7 +6353,7 @@
         </w:rPr>
         <w:t>is 22.4GB, 54.6GB</w:t>
       </w:r>
-      <w:ins w:id="259" w:author="ustc" w:date="2020-03-26T14:41:00Z">
+      <w:ins w:id="264" w:author="ustc" w:date="2020-03-26T14:41:00Z">
         <w:r>
           <w:rPr>
             <w:rFonts w:cstheme="minorHAnsi"/>
@@ -6336,7 +6381,7 @@
         </w:rPr>
         <w:t>, MEIT</w:t>
       </w:r>
-      <w:ins w:id="260" w:author="ustc" w:date="2020-03-26T14:41:00Z">
+      <w:ins w:id="265" w:author="ustc" w:date="2020-03-26T14:41:00Z">
         <w:r>
           <w:rPr>
             <w:rFonts w:cstheme="minorHAnsi"/>
@@ -6362,7 +6407,7 @@
         </w:rPr>
         <w:t>42</w:t>
       </w:r>
-      <w:ins w:id="261" w:author="ustc" w:date="2020-03-26T14:41:00Z">
+      <w:ins w:id="266" w:author="ustc" w:date="2020-03-26T14:41:00Z">
         <w:r>
           <w:rPr>
             <w:rFonts w:cstheme="minorHAnsi"/>
@@ -6376,7 +6421,7 @@
         </w:rPr>
         <w:t>min</w:t>
       </w:r>
-      <w:ins w:id="262" w:author="ustc" w:date="2020-03-26T14:41:00Z">
+      <w:ins w:id="267" w:author="ustc" w:date="2020-03-26T14:41:00Z">
         <w:r>
           <w:rPr>
             <w:rFonts w:cstheme="minorHAnsi"/>
@@ -6390,7 +6435,7 @@
         </w:rPr>
         <w:t>, 811</w:t>
       </w:r>
-      <w:ins w:id="263" w:author="ustc" w:date="2020-03-26T14:41:00Z">
+      <w:ins w:id="268" w:author="ustc" w:date="2020-03-26T14:41:00Z">
         <w:r>
           <w:rPr>
             <w:rFonts w:cstheme="minorHAnsi"/>
@@ -6404,7 +6449,7 @@
         </w:rPr>
         <w:t>min</w:t>
       </w:r>
-      <w:ins w:id="264" w:author="ustc" w:date="2020-03-26T14:41:00Z">
+      <w:ins w:id="269" w:author="ustc" w:date="2020-03-26T14:41:00Z">
         <w:r>
           <w:rPr>
             <w:rFonts w:cstheme="minorHAnsi"/>
@@ -6430,7 +6475,7 @@
         </w:rPr>
         <w:t>3</w:t>
       </w:r>
-      <w:ins w:id="265" w:author="ustc" w:date="2020-03-26T14:41:00Z">
+      <w:ins w:id="270" w:author="ustc" w:date="2020-03-26T14:41:00Z">
         <w:r>
           <w:rPr>
             <w:rFonts w:cstheme="minorHAnsi"/>
@@ -6444,7 +6489,7 @@
         </w:rPr>
         <w:t>min</w:t>
       </w:r>
-      <w:ins w:id="266" w:author="ustc" w:date="2020-03-26T14:41:00Z">
+      <w:ins w:id="271" w:author="ustc" w:date="2020-03-26T14:41:00Z">
         <w:r>
           <w:rPr>
             <w:rFonts w:cstheme="minorHAnsi"/>
@@ -6472,7 +6517,7 @@
         </w:rPr>
         <w:t>, MEIT</w:t>
       </w:r>
-      <w:ins w:id="267" w:author="ustc" w:date="2020-03-26T14:41:00Z">
+      <w:ins w:id="272" w:author="ustc" w:date="2020-03-26T14:41:00Z">
         <w:r>
           <w:rPr>
             <w:rFonts w:cstheme="minorHAnsi"/>
@@ -6585,7 +6630,7 @@
         <w:autoSpaceDN w:val="0"/>
         <w:adjustRightInd w:val="0"/>
         <w:rPr>
-          <w:del w:id="268" w:author="ustc" w:date="2020-03-26T14:42:00Z"/>
+          <w:del w:id="273" w:author="ustc" w:date="2020-03-26T14:42:00Z"/>
           <w:rFonts w:cstheme="minorHAnsi"/>
         </w:rPr>
       </w:pPr>
@@ -6596,7 +6641,7 @@
         </w:rPr>
         <w:t>[</w:t>
       </w:r>
-      <w:del w:id="269" w:author="ustc" w:date="2020-03-26T14:42:00Z">
+      <w:del w:id="274" w:author="ustc" w:date="2020-03-26T14:42:00Z">
         <w:r>
           <w:rPr>
             <w:rFonts w:cstheme="minorHAnsi"/>
@@ -6612,7 +6657,7 @@
           <w:delText>2</w:delText>
         </w:r>
       </w:del>
-      <w:ins w:id="270" w:author="ustc" w:date="2020-03-26T14:42:00Z">
+      <w:ins w:id="275" w:author="ustc" w:date="2020-03-26T14:42:00Z">
         <w:r>
           <w:rPr>
             <w:rFonts w:cstheme="minorHAnsi"/>
@@ -6686,7 +6731,6 @@
         <w:rPr>
           <w:rFonts w:cstheme="minorHAnsi"/>
         </w:rPr>
-        <w:lastRenderedPageBreak/>
         <w:t>BigNeuron</w:t>
       </w:r>
       <w:proofErr w:type="spellEnd"/>
@@ -6740,7 +6784,7 @@
         </w:rPr>
         <w:t>. The results show that our method outperforms the two large-scale tracing methods.</w:t>
       </w:r>
-      <w:ins w:id="271" w:author="ustc" w:date="2020-03-26T14:42:00Z">
+      <w:ins w:id="276" w:author="ustc" w:date="2020-03-26T14:42:00Z">
         <w:r>
           <w:rPr>
             <w:rFonts w:cstheme="minorHAnsi"/>
@@ -6758,8 +6802,8 @@
           <w:rFonts w:cstheme="minorHAnsi"/>
         </w:rPr>
       </w:pPr>
-      <w:bookmarkStart w:id="272" w:name="OLE_LINK26"/>
-      <w:bookmarkStart w:id="273" w:name="OLE_LINK27"/>
+      <w:bookmarkStart w:id="277" w:name="OLE_LINK26"/>
+      <w:bookmarkStart w:id="278" w:name="OLE_LINK27"/>
       <w:r>
         <w:rPr>
           <w:rFonts w:cstheme="minorHAnsi"/>
@@ -6854,15 +6898,15 @@
         </w:rPr>
         <w:t>.</w:t>
       </w:r>
-      <w:bookmarkEnd w:id="272"/>
-      <w:bookmarkEnd w:id="273"/>
+      <w:bookmarkEnd w:id="277"/>
+      <w:bookmarkEnd w:id="278"/>
       <w:r>
         <w:rPr>
           <w:rFonts w:cstheme="minorHAnsi"/>
         </w:rPr>
         <w:t xml:space="preserve"> Based on the visible somas and neurites in the raw images, the reconstructed neuron population</w:t>
       </w:r>
-      <w:ins w:id="274" w:author="ustc" w:date="2020-03-26T14:43:00Z">
+      <w:ins w:id="279" w:author="ustc" w:date="2020-03-26T14:43:00Z">
         <w:r>
           <w:rPr>
             <w:rFonts w:cstheme="minorHAnsi"/>
@@ -6884,7 +6928,7 @@
         </w:rPr>
         <w:t xml:space="preserve"> is visually better (more complete and distinguishable for individual neurons) than other</w:t>
       </w:r>
-      <w:ins w:id="275" w:author="ustc" w:date="2020-03-26T14:43:00Z">
+      <w:ins w:id="280" w:author="ustc" w:date="2020-03-26T14:43:00Z">
         <w:r>
           <w:rPr>
             <w:rFonts w:cstheme="minorHAnsi"/>
@@ -6892,7 +6936,7 @@
           <w:t xml:space="preserve"> methods</w:t>
         </w:r>
       </w:ins>
-      <w:del w:id="276" w:author="ustc" w:date="2020-03-26T14:43:00Z">
+      <w:del w:id="281" w:author="ustc" w:date="2020-03-26T14:43:00Z">
         <w:r>
           <w:rPr>
             <w:rFonts w:cstheme="minorHAnsi"/>
@@ -6913,7 +6957,7 @@
         <w:autoSpaceDN w:val="0"/>
         <w:adjustRightInd w:val="0"/>
         <w:rPr>
-          <w:del w:id="277" w:author="ustc" w:date="2020-03-26T14:43:00Z"/>
+          <w:del w:id="282" w:author="ustc" w:date="2020-03-26T14:43:00Z"/>
           <w:rFonts w:cstheme="minorHAnsi"/>
         </w:rPr>
       </w:pPr>
@@ -6972,16 +7016,16 @@
         </w:rPr>
         <w:t xml:space="preserve">In this paper, the authors propose an unsupervised progressive learning method for neuron segmentation in optical microscopy images. The main contribution of this work is introducing a novel iterative deep neural network training framework for segmentation without user's supervision. For this, a conventional neuron tracing algorithm generates pseudo labels, which is used to improve the accuracy of the segmentation network. The authors also extended the proposed method to the integrated workflow to reconstruct large-scale neuron populations in the microscopy dataset. The efficacy and performance of the proposed method are demonstrated using two neuron datasets. This paper deals with a research topic that will be of interest to many readers in the biology field. The proposed method seems useful because generating training labels is time-consuming and labor-intensive in biological datasets. However, the method is mainly based on heuristics, so </w:t>
       </w:r>
-      <w:bookmarkStart w:id="278" w:name="OLE_LINK28"/>
-      <w:bookmarkStart w:id="279" w:name="OLE_LINK29"/>
+      <w:bookmarkStart w:id="283" w:name="OLE_LINK28"/>
+      <w:bookmarkStart w:id="284" w:name="OLE_LINK29"/>
       <w:r>
         <w:rPr>
           <w:rFonts w:cstheme="minorHAnsi"/>
         </w:rPr>
         <w:t>rigorous validation</w:t>
       </w:r>
-      <w:bookmarkEnd w:id="278"/>
-      <w:bookmarkEnd w:id="279"/>
+      <w:bookmarkEnd w:id="283"/>
+      <w:bookmarkEnd w:id="284"/>
       <w:r>
         <w:rPr>
           <w:rFonts w:cstheme="minorHAnsi"/>
@@ -7005,7 +7049,7 @@
         </w:rPr>
         <w:t>[</w:t>
       </w:r>
-      <w:ins w:id="280" w:author="ustc" w:date="2020-03-26T14:43:00Z">
+      <w:ins w:id="285" w:author="ustc" w:date="2020-03-26T14:43:00Z">
         <w:r>
           <w:rPr>
             <w:rFonts w:cstheme="minorHAnsi"/>
@@ -7014,7 +7058,7 @@
           <w:t>R</w:t>
         </w:r>
       </w:ins>
-      <w:del w:id="281" w:author="ustc" w:date="2020-03-26T14:43:00Z">
+      <w:del w:id="286" w:author="ustc" w:date="2020-03-26T14:43:00Z">
         <w:r>
           <w:rPr>
             <w:rFonts w:cstheme="minorHAnsi"/>
@@ -7044,7 +7088,7 @@
         </w:rPr>
         <w:t>We thank the reviewer for</w:t>
       </w:r>
-      <w:ins w:id="282" w:author="ustc" w:date="2020-03-26T14:46:00Z">
+      <w:ins w:id="287" w:author="ustc" w:date="2020-03-26T14:46:00Z">
         <w:r>
           <w:rPr>
             <w:rFonts w:cstheme="minorHAnsi"/>
@@ -7053,7 +7097,7 @@
           <w:t xml:space="preserve"> the agreement on the value of our work. We also appreciate the </w:t>
         </w:r>
       </w:ins>
-      <w:del w:id="283" w:author="ustc" w:date="2020-03-26T14:46:00Z">
+      <w:del w:id="288" w:author="ustc" w:date="2020-03-26T14:46:00Z">
         <w:r>
           <w:rPr>
             <w:rFonts w:cstheme="minorHAnsi"/>
@@ -7062,9 +7106,9 @@
           <w:delText xml:space="preserve"> the feedback and </w:delText>
         </w:r>
       </w:del>
-      <w:bookmarkStart w:id="284" w:name="OLE_LINK30"/>
-      <w:bookmarkStart w:id="285" w:name="OLE_LINK31"/>
-      <w:del w:id="286" w:author="ustc" w:date="2020-03-26T14:43:00Z">
+      <w:bookmarkStart w:id="289" w:name="OLE_LINK30"/>
+      <w:bookmarkStart w:id="290" w:name="OLE_LINK31"/>
+      <w:del w:id="291" w:author="ustc" w:date="2020-03-26T14:43:00Z">
         <w:r>
           <w:rPr>
             <w:rFonts w:cstheme="minorHAnsi"/>
@@ -7073,7 +7117,7 @@
           <w:delText xml:space="preserve">for </w:delText>
         </w:r>
       </w:del>
-      <w:del w:id="287" w:author="ustc" w:date="2020-03-26T14:46:00Z">
+      <w:del w:id="292" w:author="ustc" w:date="2020-03-26T14:46:00Z">
         <w:r>
           <w:rPr>
             <w:rFonts w:cstheme="minorHAnsi"/>
@@ -7082,7 +7126,7 @@
           <w:delText>raising those</w:delText>
         </w:r>
       </w:del>
-      <w:del w:id="288" w:author="ustc" w:date="2020-03-26T14:47:00Z">
+      <w:del w:id="293" w:author="ustc" w:date="2020-03-26T14:47:00Z">
         <w:r>
           <w:rPr>
             <w:rFonts w:cstheme="minorHAnsi"/>
@@ -7091,7 +7135,7 @@
           <w:delText xml:space="preserve"> </w:delText>
         </w:r>
       </w:del>
-      <w:del w:id="289" w:author="ustc" w:date="2020-03-26T14:43:00Z">
+      <w:del w:id="294" w:author="ustc" w:date="2020-03-26T14:43:00Z">
         <w:r>
           <w:rPr>
             <w:rFonts w:cstheme="minorHAnsi"/>
@@ -7100,7 +7144,7 @@
           <w:delText xml:space="preserve">interesting </w:delText>
         </w:r>
       </w:del>
-      <w:ins w:id="290" w:author="ustc" w:date="2020-03-26T14:43:00Z">
+      <w:ins w:id="295" w:author="ustc" w:date="2020-03-26T14:43:00Z">
         <w:r>
           <w:rPr>
             <w:rFonts w:cstheme="minorHAnsi"/>
@@ -7123,9 +7167,9 @@
         </w:rPr>
         <w:t>discussion points</w:t>
       </w:r>
-      <w:bookmarkEnd w:id="284"/>
-      <w:bookmarkEnd w:id="285"/>
-      <w:ins w:id="291" w:author="ustc" w:date="2020-03-26T14:47:00Z">
+      <w:bookmarkEnd w:id="289"/>
+      <w:bookmarkEnd w:id="290"/>
+      <w:ins w:id="296" w:author="ustc" w:date="2020-03-26T14:47:00Z">
         <w:r>
           <w:rPr>
             <w:rFonts w:cstheme="minorHAnsi"/>
@@ -7134,7 +7178,7 @@
           <w:t xml:space="preserve"> raised by the reviewer</w:t>
         </w:r>
       </w:ins>
-      <w:ins w:id="292" w:author="ustc" w:date="2020-03-26T14:44:00Z">
+      <w:ins w:id="297" w:author="ustc" w:date="2020-03-26T14:44:00Z">
         <w:r>
           <w:rPr>
             <w:rFonts w:cstheme="minorHAnsi"/>
@@ -7143,7 +7187,7 @@
           <w:t>. We will address the concerns one by one in the following</w:t>
         </w:r>
       </w:ins>
-      <w:del w:id="293" w:author="ustc" w:date="2020-03-26T14:44:00Z">
+      <w:del w:id="298" w:author="ustc" w:date="2020-03-26T14:44:00Z">
         <w:r>
           <w:rPr>
             <w:rFonts w:cstheme="minorHAnsi"/>
@@ -7194,7 +7238,14 @@
         <w:rPr>
           <w:rFonts w:cstheme="minorHAnsi"/>
         </w:rPr>
-        <w:t>The proposed method relies on a stand-alone neuron tracing method to automatically generate pseudo labels. Then, the generated pseudo labels are used to train the neural network in a supervised way. The main assumption behind the proposed method is that the iterative execution of the above two processes makes the training converge to an optimal solution. However, there is no guarantee that the proposed training process improves the accuracy of the segmentation network, i.e., closer to the ground truth (the proposed loss function only measures how the output of the segmentation network is close to the neuron tracing results from imperfect input volum</w:t>
+        <w:t xml:space="preserve">The proposed method relies on a stand-alone neuron tracing method to automatically generate pseudo labels. Then, the generated pseudo labels are used to train the neural network in a supervised way. The main assumption behind the proposed method is that the iterative </w:t>
+      </w:r>
+      <w:r>
+        <w:rPr>
+          <w:rFonts w:cstheme="minorHAnsi"/>
+        </w:rPr>
+        <w:lastRenderedPageBreak/>
+        <w:t>execution of the above two processes makes the training converge to an optimal solution. However, there is no guarantee that the proposed training process improves the accuracy of the segmentation network, i.e., closer to the ground truth (the proposed loss function only measures how the output of the segmentation network is close to the neuron tracing results from imperfect input volum</w:t>
       </w:r>
       <w:r>
         <w:rPr>
@@ -7208,8 +7259,8 @@
         <w:widowControl/>
         <w:jc w:val="left"/>
         <w:rPr>
-          <w:ins w:id="294" w:author="ustc" w:date="2020-03-26T15:24:00Z"/>
-          <w:del w:id="295" w:author="sy" w:date="2020-03-26T17:39:00Z"/>
+          <w:ins w:id="299" w:author="ustc" w:date="2020-03-26T15:24:00Z"/>
+          <w:del w:id="300" w:author="sy" w:date="2020-03-26T17:39:00Z"/>
           <w:rFonts w:cstheme="minorHAnsi"/>
           <w:b/>
         </w:rPr>
@@ -7221,7 +7272,7 @@
         </w:rPr>
         <w:t>[</w:t>
       </w:r>
-      <w:ins w:id="296" w:author="ustc" w:date="2020-03-26T14:44:00Z">
+      <w:ins w:id="301" w:author="ustc" w:date="2020-03-26T14:44:00Z">
         <w:r>
           <w:rPr>
             <w:rFonts w:cstheme="minorHAnsi"/>
@@ -7230,7 +7281,7 @@
           <w:t>R</w:t>
         </w:r>
       </w:ins>
-      <w:del w:id="297" w:author="ustc" w:date="2020-03-26T14:44:00Z">
+      <w:del w:id="302" w:author="ustc" w:date="2020-03-26T14:44:00Z">
         <w:r>
           <w:rPr>
             <w:rFonts w:cstheme="minorHAnsi"/>
@@ -7259,12 +7310,12 @@
         <w:widowControl/>
         <w:jc w:val="left"/>
         <w:rPr>
-          <w:ins w:id="298" w:author="ustc" w:date="2020-03-26T14:50:00Z"/>
+          <w:ins w:id="303" w:author="ustc" w:date="2020-03-26T14:50:00Z"/>
           <w:rFonts w:cstheme="minorHAnsi"/>
           <w:bCs/>
         </w:rPr>
       </w:pPr>
-      <w:ins w:id="299" w:author="ustc" w:date="2020-03-26T15:25:00Z">
+      <w:ins w:id="304" w:author="ustc" w:date="2020-03-26T15:25:00Z">
         <w:r>
           <w:rPr>
             <w:rFonts w:cstheme="minorHAnsi"/>
@@ -7292,7 +7343,7 @@
           <w:t xml:space="preserve">neuron tracing and </w:t>
         </w:r>
       </w:ins>
-      <w:ins w:id="300" w:author="ustc" w:date="2020-03-26T15:26:00Z">
+      <w:ins w:id="305" w:author="ustc" w:date="2020-03-26T15:26:00Z">
         <w:r>
           <w:rPr>
             <w:rFonts w:cstheme="minorHAnsi"/>
@@ -7300,7 +7351,7 @@
           <w:t xml:space="preserve">deep </w:t>
         </w:r>
       </w:ins>
-      <w:ins w:id="301" w:author="ustc" w:date="2020-03-26T15:25:00Z">
+      <w:ins w:id="306" w:author="ustc" w:date="2020-03-26T15:25:00Z">
         <w:r>
           <w:rPr>
             <w:rFonts w:cstheme="minorHAnsi"/>
@@ -7320,7 +7371,7 @@
           <w:t xml:space="preserve"> </w:t>
         </w:r>
       </w:ins>
-      <w:ins w:id="302" w:author="ustc" w:date="2020-03-26T15:28:00Z">
+      <w:ins w:id="307" w:author="ustc" w:date="2020-03-26T15:28:00Z">
         <w:r>
           <w:rPr>
             <w:rFonts w:cstheme="minorHAnsi"/>
@@ -7328,7 +7379,7 @@
           <w:t xml:space="preserve">Unfortunately, there is no theoretical guarantee on the </w:t>
         </w:r>
       </w:ins>
-      <w:ins w:id="303" w:author="ustc" w:date="2020-03-26T15:29:00Z">
+      <w:ins w:id="308" w:author="ustc" w:date="2020-03-26T15:29:00Z">
         <w:r>
           <w:rPr>
             <w:rFonts w:cstheme="minorHAnsi"/>
@@ -7336,7 +7387,7 @@
           <w:t>convergence</w:t>
         </w:r>
       </w:ins>
-      <w:ins w:id="304" w:author="ustc" w:date="2020-03-26T15:28:00Z">
+      <w:ins w:id="309" w:author="ustc" w:date="2020-03-26T15:28:00Z">
         <w:r>
           <w:rPr>
             <w:rFonts w:cstheme="minorHAnsi"/>
@@ -7344,7 +7395,7 @@
           <w:t xml:space="preserve"> </w:t>
         </w:r>
       </w:ins>
-      <w:ins w:id="305" w:author="ustc" w:date="2020-03-26T15:29:00Z">
+      <w:ins w:id="310" w:author="ustc" w:date="2020-03-26T15:29:00Z">
         <w:r>
           <w:rPr>
             <w:rFonts w:cstheme="minorHAnsi"/>
@@ -7352,7 +7403,7 @@
           <w:t>to the optimal solution. However, o</w:t>
         </w:r>
       </w:ins>
-      <w:ins w:id="306" w:author="ustc" w:date="2020-03-26T15:26:00Z">
+      <w:ins w:id="311" w:author="ustc" w:date="2020-03-26T15:26:00Z">
         <w:r>
           <w:rPr>
             <w:rFonts w:cstheme="minorHAnsi"/>
@@ -7360,7 +7411,7 @@
           <w:t xml:space="preserve">ur experiments </w:t>
         </w:r>
       </w:ins>
-      <w:ins w:id="307" w:author="ustc" w:date="2020-03-26T15:27:00Z">
+      <w:ins w:id="312" w:author="ustc" w:date="2020-03-26T15:27:00Z">
         <w:r>
           <w:rPr>
             <w:rFonts w:cstheme="minorHAnsi"/>
@@ -7368,7 +7419,7 @@
           <w:t xml:space="preserve">on a series of combination of different tracing methods and segmentation network </w:t>
         </w:r>
       </w:ins>
-      <w:ins w:id="308" w:author="ustc" w:date="2020-03-26T15:26:00Z">
+      <w:ins w:id="313" w:author="ustc" w:date="2020-03-26T15:26:00Z">
         <w:r>
           <w:rPr>
             <w:rFonts w:cstheme="minorHAnsi"/>
@@ -7376,7 +7427,7 @@
           <w:t xml:space="preserve">verify </w:t>
         </w:r>
       </w:ins>
-      <w:ins w:id="309" w:author="ustc" w:date="2020-03-26T15:27:00Z">
+      <w:ins w:id="314" w:author="ustc" w:date="2020-03-26T15:27:00Z">
         <w:r>
           <w:rPr>
             <w:rFonts w:cstheme="minorHAnsi"/>
@@ -7384,8 +7435,8 @@
           <w:t xml:space="preserve">this assumption. </w:t>
         </w:r>
       </w:ins>
-      <w:bookmarkStart w:id="310" w:name="OLE_LINK6"/>
-      <w:bookmarkStart w:id="311" w:name="OLE_LINK7"/>
+      <w:bookmarkStart w:id="315" w:name="OLE_LINK6"/>
+      <w:bookmarkStart w:id="316" w:name="OLE_LINK7"/>
       <w:r>
         <w:rPr>
           <w:rFonts w:cstheme="minorHAnsi"/>
@@ -7393,7 +7444,7 @@
         </w:rPr>
         <w:t>W</w:t>
       </w:r>
-      <w:del w:id="312" w:author="ustc" w:date="2020-03-26T15:29:00Z">
+      <w:del w:id="317" w:author="ustc" w:date="2020-03-26T15:29:00Z">
         <w:r>
           <w:rPr>
             <w:rFonts w:cstheme="minorHAnsi"/>
@@ -7465,7 +7516,7 @@
         </w:rPr>
         <w:t xml:space="preserve"> </w:t>
       </w:r>
-      <w:ins w:id="313" w:author="sy" w:date="2020-03-26T19:08:00Z">
+      <w:ins w:id="318" w:author="sy" w:date="2020-03-26T19:08:00Z">
         <w:r>
           <w:rPr>
             <w:rFonts w:cstheme="minorHAnsi"/>
@@ -7481,7 +7532,7 @@
           <w:t xml:space="preserve"> </w:t>
         </w:r>
       </w:ins>
-      <w:del w:id="314" w:author="sy" w:date="2020-03-26T19:08:00Z">
+      <w:del w:id="319" w:author="sy" w:date="2020-03-26T19:08:00Z">
         <w:r>
           <w:rPr>
             <w:rFonts w:cstheme="minorHAnsi"/>
@@ -7497,7 +7548,7 @@
         </w:rPr>
         <w:t>precision</w:t>
       </w:r>
-      <w:del w:id="315" w:author="sy" w:date="2020-03-26T19:08:00Z">
+      <w:del w:id="320" w:author="sy" w:date="2020-03-26T19:08:00Z">
         <w:r>
           <w:rPr>
             <w:rFonts w:cstheme="minorHAnsi"/>
@@ -7520,7 +7571,7 @@
         </w:rPr>
         <w:t>not affected by the noise</w:t>
       </w:r>
-      <w:ins w:id="316" w:author="ustc" w:date="2020-03-26T15:29:00Z">
+      <w:ins w:id="321" w:author="ustc" w:date="2020-03-26T15:29:00Z">
         <w:r>
           <w:rPr>
             <w:rFonts w:cstheme="minorHAnsi"/>
@@ -7564,7 +7615,7 @@
         </w:rPr>
         <w:t>.</w:t>
       </w:r>
-      <w:ins w:id="317" w:author="ustc" w:date="2020-03-26T15:30:00Z">
+      <w:ins w:id="322" w:author="ustc" w:date="2020-03-26T15:30:00Z">
         <w:r>
           <w:rPr>
             <w:rFonts w:cstheme="minorHAnsi"/>
@@ -7574,8 +7625,8 @@
         </w:r>
       </w:ins>
     </w:p>
-    <w:bookmarkEnd w:id="310"/>
-    <w:bookmarkEnd w:id="311"/>
+    <w:bookmarkEnd w:id="315"/>
+    <w:bookmarkEnd w:id="316"/>
     <w:p>
       <w:pPr>
         <w:widowControl/>
@@ -7585,7 +7636,7 @@
           <w:bCs/>
         </w:rPr>
       </w:pPr>
-      <w:del w:id="318" w:author="ustc" w:date="2020-03-26T14:50:00Z">
+      <w:del w:id="323" w:author="ustc" w:date="2020-03-26T14:50:00Z">
         <w:r>
           <w:rPr>
             <w:rFonts w:cstheme="minorHAnsi"/>
@@ -7601,7 +7652,7 @@
         </w:rPr>
         <w:t>As shown in Fig. 4</w:t>
       </w:r>
-      <w:ins w:id="319" w:author="ustc" w:date="2020-03-26T15:30:00Z">
+      <w:ins w:id="324" w:author="ustc" w:date="2020-03-26T15:30:00Z">
         <w:r>
           <w:rPr>
             <w:rFonts w:cstheme="minorHAnsi"/>
@@ -7617,7 +7668,7 @@
         </w:rPr>
         <w:t xml:space="preserve">, our PLNPR method </w:t>
       </w:r>
-      <w:del w:id="320" w:author="ustc" w:date="2020-03-26T15:30:00Z">
+      <w:del w:id="325" w:author="ustc" w:date="2020-03-26T15:30:00Z">
         <w:r>
           <w:rPr>
             <w:rFonts w:cstheme="minorHAnsi"/>
@@ -7633,7 +7684,7 @@
         </w:rPr>
         <w:t>progressively improve</w:t>
       </w:r>
-      <w:ins w:id="321" w:author="ustc" w:date="2020-03-26T15:30:00Z">
+      <w:ins w:id="326" w:author="ustc" w:date="2020-03-26T15:30:00Z">
         <w:r>
           <w:rPr>
             <w:rFonts w:cstheme="minorHAnsi"/>
@@ -7675,7 +7726,6 @@
           <w:rFonts w:cstheme="minorHAnsi" w:hint="eastAsia"/>
           <w:bCs/>
         </w:rPr>
-        <w:lastRenderedPageBreak/>
         <w:t>our</w:t>
       </w:r>
       <w:r>
@@ -7808,7 +7858,7 @@
         </w:rPr>
         <w:t xml:space="preserve">we test seven neuron tracing methods on the </w:t>
       </w:r>
-      <w:del w:id="322" w:author="ustc" w:date="2020-03-26T14:50:00Z">
+      <w:del w:id="327" w:author="ustc" w:date="2020-03-26T14:50:00Z">
         <w:r>
           <w:rPr>
             <w:rFonts w:cstheme="minorHAnsi"/>
@@ -7858,7 +7908,7 @@
         </w:rPr>
         <w:t>ese results show that our method is effective</w:t>
       </w:r>
-      <w:del w:id="323" w:author="ustc" w:date="2020-03-26T14:51:00Z">
+      <w:del w:id="328" w:author="ustc" w:date="2020-03-26T14:51:00Z">
         <w:r>
           <w:rPr>
             <w:rFonts w:cstheme="minorHAnsi"/>
@@ -7872,7 +7922,7 @@
         </w:rPr>
         <w:t xml:space="preserve"> and can</w:t>
       </w:r>
-      <w:ins w:id="324" w:author="ustc" w:date="2020-03-26T14:51:00Z">
+      <w:ins w:id="329" w:author="ustc" w:date="2020-03-26T14:51:00Z">
         <w:r>
           <w:rPr>
             <w:rFonts w:cstheme="minorHAnsi"/>
@@ -7898,7 +7948,7 @@
         </w:rPr>
         <w:t>performance</w:t>
       </w:r>
-      <w:ins w:id="325" w:author="ustc" w:date="2020-03-26T14:51:00Z">
+      <w:ins w:id="330" w:author="ustc" w:date="2020-03-26T14:51:00Z">
         <w:r>
           <w:rPr>
             <w:rFonts w:cstheme="minorHAnsi"/>
@@ -7906,7 +7956,7 @@
           <w:t xml:space="preserve"> with progressive learning. </w:t>
         </w:r>
       </w:ins>
-      <w:del w:id="326" w:author="ustc" w:date="2020-03-26T14:51:00Z">
+      <w:del w:id="331" w:author="ustc" w:date="2020-03-26T14:51:00Z">
         <w:r>
           <w:rPr>
             <w:rFonts w:cstheme="minorHAnsi"/>
@@ -7946,16 +7996,16 @@
         </w:rPr>
         <w:t xml:space="preserve">The fusion algorithm, described in Section III B, seems heuristic as well. The method relies on simple discarding and merging techniques based on the spatial proximity between neurites with empirically chosen voxel distance thresholds. The description of the algorithm is also confusing and difficult to understand. I assume there will be many topological errors during merging, but the performance of the fusion algorithm was not assessed </w:t>
       </w:r>
-      <w:bookmarkStart w:id="327" w:name="OLE_LINK36"/>
-      <w:bookmarkStart w:id="328" w:name="OLE_LINK37"/>
+      <w:bookmarkStart w:id="332" w:name="OLE_LINK36"/>
+      <w:bookmarkStart w:id="333" w:name="OLE_LINK37"/>
       <w:r>
         <w:rPr>
           <w:rFonts w:cstheme="minorHAnsi"/>
         </w:rPr>
         <w:t>qualitatively</w:t>
       </w:r>
-      <w:bookmarkEnd w:id="327"/>
-      <w:bookmarkEnd w:id="328"/>
+      <w:bookmarkEnd w:id="332"/>
+      <w:bookmarkEnd w:id="333"/>
       <w:r>
         <w:rPr>
           <w:rFonts w:cstheme="minorHAnsi"/>
@@ -7968,7 +8018,7 @@
         <w:widowControl/>
         <w:jc w:val="left"/>
         <w:rPr>
-          <w:ins w:id="329" w:author="ustc" w:date="2020-03-26T14:57:00Z"/>
+          <w:ins w:id="334" w:author="ustc" w:date="2020-03-26T14:57:00Z"/>
           <w:rFonts w:cstheme="minorHAnsi"/>
         </w:rPr>
       </w:pPr>
@@ -7979,7 +8029,7 @@
         </w:rPr>
         <w:t>[</w:t>
       </w:r>
-      <w:ins w:id="330" w:author="ustc" w:date="2020-03-26T14:51:00Z">
+      <w:ins w:id="335" w:author="ustc" w:date="2020-03-26T14:51:00Z">
         <w:r>
           <w:rPr>
             <w:rFonts w:cstheme="minorHAnsi"/>
@@ -7988,7 +8038,7 @@
           <w:t>R</w:t>
         </w:r>
       </w:ins>
-      <w:del w:id="331" w:author="ustc" w:date="2020-03-26T14:51:00Z">
+      <w:del w:id="336" w:author="ustc" w:date="2020-03-26T14:51:00Z">
         <w:r>
           <w:rPr>
             <w:rFonts w:cstheme="minorHAnsi"/>
@@ -8037,7 +8087,7 @@
         </w:rPr>
         <w:t xml:space="preserve"> </w:t>
       </w:r>
-      <w:ins w:id="332" w:author="ustc" w:date="2020-03-26T14:57:00Z">
+      <w:ins w:id="337" w:author="ustc" w:date="2020-03-26T14:57:00Z">
         <w:r>
           <w:rPr>
             <w:rFonts w:cstheme="minorHAnsi"/>
@@ -8045,7 +8095,7 @@
           <w:t>I</w:t>
         </w:r>
       </w:ins>
-      <w:ins w:id="333" w:author="ustc" w:date="2020-03-26T14:58:00Z">
+      <w:ins w:id="338" w:author="ustc" w:date="2020-03-26T14:58:00Z">
         <w:r>
           <w:rPr>
             <w:rFonts w:cstheme="minorHAnsi"/>
@@ -8053,7 +8103,7 @@
           <w:t xml:space="preserve">n order to trace multiple neurons and avoid topological errors, we design a block-propagation strategy by </w:t>
         </w:r>
       </w:ins>
-      <w:ins w:id="334" w:author="ustc" w:date="2020-03-26T14:59:00Z">
+      <w:ins w:id="339" w:author="ustc" w:date="2020-03-26T14:59:00Z">
         <w:r>
           <w:rPr>
             <w:rFonts w:cstheme="minorHAnsi"/>
@@ -8061,7 +8111,7 @@
           <w:t>setting</w:t>
         </w:r>
       </w:ins>
-      <w:ins w:id="335" w:author="ustc" w:date="2020-03-26T14:58:00Z">
+      <w:ins w:id="340" w:author="ustc" w:date="2020-03-26T14:58:00Z">
         <w:r>
           <w:rPr>
             <w:rFonts w:cstheme="minorHAnsi"/>
@@ -8069,14 +8119,14 @@
           <w:t xml:space="preserve"> </w:t>
         </w:r>
       </w:ins>
-      <w:ins w:id="336" w:author="ustc" w:date="2020-03-26T14:59:00Z">
+      <w:ins w:id="341" w:author="ustc" w:date="2020-03-26T14:59:00Z">
         <w:r>
           <w:rPr>
             <w:rFonts w:cstheme="minorHAnsi"/>
           </w:rPr>
           <w:t xml:space="preserve">the terminal tips from </w:t>
         </w:r>
-        <w:del w:id="337" w:author="sy" w:date="2020-03-26T17:09:00Z">
+        <w:del w:id="342" w:author="sy" w:date="2020-03-26T17:09:00Z">
           <w:r>
             <w:rPr>
               <w:rFonts w:cstheme="minorHAnsi"/>
@@ -8091,7 +8141,7 @@
           <w:t>reconstructed block</w:t>
         </w:r>
       </w:ins>
-      <w:ins w:id="338" w:author="sy" w:date="2020-03-26T17:09:00Z">
+      <w:ins w:id="343" w:author="sy" w:date="2020-03-26T17:09:00Z">
         <w:r>
           <w:rPr>
             <w:rFonts w:cstheme="minorHAnsi" w:hint="eastAsia"/>
@@ -8099,14 +8149,14 @@
           <w:t>s</w:t>
         </w:r>
       </w:ins>
-      <w:ins w:id="339" w:author="ustc" w:date="2020-03-26T14:59:00Z">
+      <w:ins w:id="344" w:author="ustc" w:date="2020-03-26T14:59:00Z">
         <w:r>
           <w:rPr>
             <w:rFonts w:cstheme="minorHAnsi"/>
           </w:rPr>
           <w:t xml:space="preserve"> as pseudo somas </w:t>
         </w:r>
-        <w:del w:id="340" w:author="sy" w:date="2020-03-26T17:09:00Z">
+        <w:del w:id="345" w:author="sy" w:date="2020-03-26T17:09:00Z">
           <w:r>
             <w:rPr>
               <w:rFonts w:cstheme="minorHAnsi" w:hint="eastAsia"/>
@@ -8115,7 +8165,7 @@
           </w:r>
         </w:del>
       </w:ins>
-      <w:ins w:id="341" w:author="sy" w:date="2020-03-26T17:09:00Z">
+      <w:ins w:id="346" w:author="sy" w:date="2020-03-26T17:09:00Z">
         <w:r>
           <w:rPr>
             <w:rFonts w:cstheme="minorHAnsi" w:hint="eastAsia"/>
@@ -8129,7 +8179,7 @@
           <w:t xml:space="preserve"> </w:t>
         </w:r>
       </w:ins>
-      <w:ins w:id="342" w:author="sy" w:date="2020-03-26T17:10:00Z">
+      <w:ins w:id="347" w:author="sy" w:date="2020-03-26T17:10:00Z">
         <w:r>
           <w:rPr>
             <w:rFonts w:cstheme="minorHAnsi"/>
@@ -8137,7 +8187,7 @@
           <w:t>reconstructi</w:t>
         </w:r>
       </w:ins>
-      <w:ins w:id="343" w:author="sy" w:date="2020-03-26T17:11:00Z">
+      <w:ins w:id="348" w:author="sy" w:date="2020-03-26T17:11:00Z">
         <w:r>
           <w:rPr>
             <w:rFonts w:cstheme="minorHAnsi"/>
@@ -8145,7 +8195,7 @@
           <w:t>ng</w:t>
         </w:r>
       </w:ins>
-      <w:ins w:id="344" w:author="sy" w:date="2020-03-26T17:10:00Z">
+      <w:ins w:id="349" w:author="sy" w:date="2020-03-26T17:10:00Z">
         <w:r>
           <w:rPr>
             <w:rFonts w:cstheme="minorHAnsi"/>
@@ -8153,7 +8203,7 @@
           <w:t xml:space="preserve"> </w:t>
         </w:r>
       </w:ins>
-      <w:ins w:id="345" w:author="sy" w:date="2020-03-26T17:11:00Z">
+      <w:ins w:id="350" w:author="sy" w:date="2020-03-26T17:11:00Z">
         <w:r>
           <w:rPr>
             <w:rFonts w:cstheme="minorHAnsi"/>
@@ -8161,7 +8211,7 @@
           <w:t xml:space="preserve">neurons </w:t>
         </w:r>
       </w:ins>
-      <w:ins w:id="346" w:author="sy" w:date="2020-03-26T17:10:00Z">
+      <w:ins w:id="351" w:author="sy" w:date="2020-03-26T17:10:00Z">
         <w:r>
           <w:rPr>
             <w:rFonts w:cstheme="minorHAnsi"/>
@@ -8169,7 +8219,7 @@
           <w:t xml:space="preserve">from </w:t>
         </w:r>
       </w:ins>
-      <w:ins w:id="347" w:author="sy" w:date="2020-03-26T17:09:00Z">
+      <w:ins w:id="352" w:author="sy" w:date="2020-03-26T17:09:00Z">
         <w:r>
           <w:rPr>
             <w:rFonts w:cstheme="minorHAnsi"/>
@@ -8177,7 +8227,7 @@
           <w:t>unreconstructed blocks</w:t>
         </w:r>
       </w:ins>
-      <w:ins w:id="348" w:author="ustc" w:date="2020-03-26T14:59:00Z">
+      <w:ins w:id="353" w:author="ustc" w:date="2020-03-26T14:59:00Z">
         <w:r>
           <w:rPr>
             <w:rFonts w:cstheme="minorHAnsi"/>
@@ -8185,7 +8235,7 @@
           <w:t xml:space="preserve">. </w:t>
         </w:r>
       </w:ins>
-      <w:ins w:id="349" w:author="ustc" w:date="2020-03-26T15:00:00Z">
+      <w:ins w:id="354" w:author="ustc" w:date="2020-03-26T15:00:00Z">
         <w:r>
           <w:rPr>
             <w:rFonts w:cstheme="minorHAnsi"/>
@@ -8199,11 +8249,11 @@
         <w:widowControl/>
         <w:jc w:val="left"/>
         <w:rPr>
-          <w:ins w:id="350" w:author="ustc" w:date="2020-03-26T15:04:00Z"/>
+          <w:ins w:id="355" w:author="ustc" w:date="2020-03-26T15:04:00Z"/>
           <w:rFonts w:cstheme="minorHAnsi"/>
         </w:rPr>
       </w:pPr>
-      <w:ins w:id="351" w:author="ustc" w:date="2020-03-26T15:01:00Z">
+      <w:ins w:id="356" w:author="ustc" w:date="2020-03-26T15:01:00Z">
         <w:r>
           <w:rPr>
             <w:rFonts w:cstheme="minorHAnsi"/>
@@ -8218,7 +8268,7 @@
           <w:t>Ultra</w:t>
         </w:r>
       </w:ins>
-      <w:ins w:id="352" w:author="ustc" w:date="2020-03-26T15:02:00Z">
+      <w:ins w:id="357" w:author="ustc" w:date="2020-03-26T15:02:00Z">
         <w:r>
           <w:rPr>
             <w:rFonts w:cstheme="minorHAnsi"/>
@@ -8226,7 +8276,7 @@
           <w:t>N</w:t>
         </w:r>
       </w:ins>
-      <w:ins w:id="353" w:author="ustc" w:date="2020-03-26T15:01:00Z">
+      <w:ins w:id="358" w:author="ustc" w:date="2020-03-26T15:01:00Z">
         <w:r>
           <w:rPr>
             <w:rFonts w:cstheme="minorHAnsi"/>
@@ -8241,7 +8291,7 @@
           <w:t xml:space="preserve">, </w:t>
         </w:r>
       </w:ins>
-      <w:del w:id="354" w:author="ustc" w:date="2020-03-26T15:02:00Z">
+      <w:del w:id="359" w:author="ustc" w:date="2020-03-26T15:02:00Z">
         <w:r>
           <w:rPr>
             <w:rFonts w:cstheme="minorHAnsi"/>
@@ -8261,7 +8311,7 @@
           <w:delText>comparison</w:delText>
         </w:r>
       </w:del>
-      <w:ins w:id="355" w:author="ustc" w:date="2020-03-26T15:02:00Z">
+      <w:ins w:id="360" w:author="ustc" w:date="2020-03-26T15:02:00Z">
         <w:r>
           <w:rPr>
             <w:rFonts w:cstheme="minorHAnsi"/>
@@ -8269,7 +8319,7 @@
           <w:t>we compare</w:t>
         </w:r>
       </w:ins>
-      <w:del w:id="356" w:author="ustc" w:date="2020-03-26T15:02:00Z">
+      <w:del w:id="361" w:author="ustc" w:date="2020-03-26T15:02:00Z">
         <w:r>
           <w:rPr>
             <w:rFonts w:cstheme="minorHAnsi"/>
@@ -8277,7 +8327,7 @@
           <w:delText xml:space="preserve"> between our UltraNPR </w:delText>
         </w:r>
       </w:del>
-      <w:ins w:id="357" w:author="ustc" w:date="2020-03-26T15:02:00Z">
+      <w:ins w:id="362" w:author="ustc" w:date="2020-03-26T15:02:00Z">
         <w:r>
           <w:rPr>
             <w:rFonts w:cstheme="minorHAnsi"/>
@@ -8285,7 +8335,7 @@
           <w:t xml:space="preserve"> the reconstruction results with </w:t>
         </w:r>
       </w:ins>
-      <w:del w:id="358" w:author="ustc" w:date="2020-03-26T15:02:00Z">
+      <w:del w:id="363" w:author="ustc" w:date="2020-03-26T15:02:00Z">
         <w:r>
           <w:rPr>
             <w:rFonts w:cstheme="minorHAnsi"/>
@@ -8299,7 +8349,7 @@
         </w:rPr>
         <w:t xml:space="preserve">two </w:t>
       </w:r>
-      <w:ins w:id="359" w:author="ustc" w:date="2020-03-26T15:02:00Z">
+      <w:ins w:id="364" w:author="ustc" w:date="2020-03-26T15:02:00Z">
         <w:r>
           <w:rPr>
             <w:rFonts w:cstheme="minorHAnsi"/>
@@ -8333,7 +8383,7 @@
         <w:t>UltraTracer</w:t>
       </w:r>
       <w:proofErr w:type="spellEnd"/>
-      <w:ins w:id="360" w:author="ustc" w:date="2020-03-26T15:05:00Z">
+      <w:ins w:id="365" w:author="ustc" w:date="2020-03-26T15:05:00Z">
         <w:r>
           <w:rPr>
             <w:rFonts w:cstheme="minorHAnsi"/>
@@ -8347,7 +8397,7 @@
         </w:rPr>
         <w:t xml:space="preserve"> and MEIT </w:t>
       </w:r>
-      <w:ins w:id="361" w:author="ustc" w:date="2020-03-26T15:05:00Z">
+      <w:ins w:id="366" w:author="ustc" w:date="2020-03-26T15:05:00Z">
         <w:r>
           <w:rPr>
             <w:rFonts w:cstheme="minorHAnsi"/>
@@ -8379,7 +8429,7 @@
         </w:rPr>
         <w:t>14</w:t>
       </w:r>
-      <w:ins w:id="362" w:author="ustc" w:date="2020-03-26T15:02:00Z">
+      <w:ins w:id="367" w:author="ustc" w:date="2020-03-26T15:02:00Z">
         <w:r>
           <w:rPr>
             <w:rFonts w:cstheme="minorHAnsi"/>
@@ -8399,7 +8449,7 @@
         </w:rPr>
         <w:t xml:space="preserve"> </w:t>
       </w:r>
-      <w:del w:id="363" w:author="ustc" w:date="2020-03-26T15:03:00Z">
+      <w:del w:id="368" w:author="ustc" w:date="2020-03-26T15:03:00Z">
         <w:r>
           <w:rPr>
             <w:rFonts w:cstheme="minorHAnsi"/>
@@ -8421,7 +8471,7 @@
         </w:rPr>
         <w:t xml:space="preserve"> and MEIT </w:t>
       </w:r>
-      <w:del w:id="364" w:author="ustc" w:date="2020-03-26T15:03:00Z">
+      <w:del w:id="369" w:author="ustc" w:date="2020-03-26T15:03:00Z">
         <w:r>
           <w:rPr>
             <w:rFonts w:cstheme="minorHAnsi"/>
@@ -8429,7 +8479,7 @@
           <w:delText xml:space="preserve">fail </w:delText>
         </w:r>
       </w:del>
-      <w:ins w:id="365" w:author="ustc" w:date="2020-03-26T15:03:00Z">
+      <w:ins w:id="370" w:author="ustc" w:date="2020-03-26T15:03:00Z">
         <w:r>
           <w:rPr>
             <w:rFonts w:cstheme="minorHAnsi"/>
@@ -8437,7 +8487,7 @@
           <w:t xml:space="preserve">perform poorly on </w:t>
         </w:r>
       </w:ins>
-      <w:del w:id="366" w:author="ustc" w:date="2020-03-26T15:03:00Z">
+      <w:del w:id="371" w:author="ustc" w:date="2020-03-26T15:03:00Z">
         <w:r>
           <w:rPr>
             <w:rFonts w:cstheme="minorHAnsi"/>
@@ -8451,7 +8501,7 @@
         </w:rPr>
         <w:t>reconstruct</w:t>
       </w:r>
-      <w:ins w:id="367" w:author="ustc" w:date="2020-03-26T15:03:00Z">
+      <w:ins w:id="372" w:author="ustc" w:date="2020-03-26T15:03:00Z">
         <w:r>
           <w:rPr>
             <w:rFonts w:cstheme="minorHAnsi"/>
@@ -8465,7 +8515,7 @@
         </w:rPr>
         <w:t xml:space="preserve"> separated </w:t>
       </w:r>
-      <w:del w:id="368" w:author="ustc" w:date="2020-03-26T15:03:00Z">
+      <w:del w:id="373" w:author="ustc" w:date="2020-03-26T15:03:00Z">
         <w:r>
           <w:rPr>
             <w:rFonts w:cstheme="minorHAnsi"/>
@@ -8479,7 +8529,7 @@
         </w:rPr>
         <w:t xml:space="preserve">neurons and </w:t>
       </w:r>
-      <w:del w:id="369" w:author="ustc" w:date="2020-03-26T15:03:00Z">
+      <w:del w:id="374" w:author="ustc" w:date="2020-03-26T15:03:00Z">
         <w:r>
           <w:rPr>
             <w:rFonts w:cstheme="minorHAnsi"/>
@@ -8493,7 +8543,7 @@
         </w:rPr>
         <w:t>a complete neuronal population in the</w:t>
       </w:r>
-      <w:ins w:id="370" w:author="ustc" w:date="2020-03-26T15:04:00Z">
+      <w:ins w:id="375" w:author="ustc" w:date="2020-03-26T15:04:00Z">
         <w:r>
           <w:rPr>
             <w:rFonts w:cstheme="minorHAnsi"/>
@@ -8518,15 +8568,16 @@
           <w:bCs/>
         </w:rPr>
       </w:pPr>
-      <w:ins w:id="371" w:author="ustc" w:date="2020-03-26T15:04:00Z">
-        <w:r>
-          <w:rPr>
-            <w:rFonts w:cstheme="minorHAnsi"/>
-          </w:rPr>
+      <w:ins w:id="376" w:author="ustc" w:date="2020-03-26T15:04:00Z">
+        <w:r>
+          <w:rPr>
+            <w:rFonts w:cstheme="minorHAnsi"/>
+          </w:rPr>
+          <w:lastRenderedPageBreak/>
           <w:t xml:space="preserve">We also </w:t>
         </w:r>
       </w:ins>
-      <w:ins w:id="372" w:author="ustc" w:date="2020-03-26T15:06:00Z">
+      <w:ins w:id="377" w:author="ustc" w:date="2020-03-26T15:06:00Z">
         <w:r>
           <w:rPr>
             <w:rFonts w:cstheme="minorHAnsi"/>
@@ -8534,7 +8585,7 @@
           <w:t>test</w:t>
         </w:r>
       </w:ins>
-      <w:ins w:id="373" w:author="ustc" w:date="2020-03-26T15:07:00Z">
+      <w:ins w:id="378" w:author="ustc" w:date="2020-03-26T15:07:00Z">
         <w:r>
           <w:rPr>
             <w:rFonts w:cstheme="minorHAnsi"/>
@@ -8542,7 +8593,7 @@
           <w:t>ed</w:t>
         </w:r>
       </w:ins>
-      <w:ins w:id="374" w:author="ustc" w:date="2020-03-26T15:06:00Z">
+      <w:ins w:id="379" w:author="ustc" w:date="2020-03-26T15:06:00Z">
         <w:r>
           <w:rPr>
             <w:rFonts w:cstheme="minorHAnsi"/>
@@ -8550,7 +8601,7 @@
           <w:t xml:space="preserve"> the combination of our block propagation and fusion strategy with </w:t>
         </w:r>
       </w:ins>
-      <w:ins w:id="375" w:author="ustc" w:date="2020-03-26T15:05:00Z">
+      <w:ins w:id="380" w:author="ustc" w:date="2020-03-26T15:05:00Z">
         <w:r>
           <w:rPr>
             <w:rFonts w:cstheme="minorHAnsi"/>
@@ -8558,7 +8609,7 @@
           <w:t>NPGST [Quan et al. 2015]</w:t>
         </w:r>
       </w:ins>
-      <w:ins w:id="376" w:author="ustc" w:date="2020-03-26T15:06:00Z">
+      <w:ins w:id="381" w:author="ustc" w:date="2020-03-26T15:06:00Z">
         <w:r>
           <w:rPr>
             <w:rFonts w:cstheme="minorHAnsi"/>
@@ -8566,7 +8617,7 @@
           <w:t xml:space="preserve"> on the raw image blocks. </w:t>
         </w:r>
       </w:ins>
-      <w:ins w:id="377" w:author="ustc" w:date="2020-03-26T15:07:00Z">
+      <w:ins w:id="382" w:author="ustc" w:date="2020-03-26T15:07:00Z">
         <w:r>
           <w:rPr>
             <w:rFonts w:cstheme="minorHAnsi"/>
@@ -8574,8 +8625,8 @@
           <w:t xml:space="preserve">Without image enhancement by our PLNPR, it fails to reconstruct subtle neurites for </w:t>
         </w:r>
       </w:ins>
-      <w:ins w:id="378" w:author="ustc" w:date="2020-03-26T15:08:00Z">
-        <w:del w:id="379" w:author="sy" w:date="2020-03-26T17:13:00Z">
+      <w:ins w:id="383" w:author="ustc" w:date="2020-03-26T15:08:00Z">
+        <w:del w:id="384" w:author="sy" w:date="2020-03-26T17:13:00Z">
           <w:r>
             <w:rPr>
               <w:rFonts w:cstheme="minorHAnsi"/>
@@ -8584,7 +8635,7 @@
           </w:r>
         </w:del>
       </w:ins>
-      <w:ins w:id="380" w:author="sy" w:date="2020-03-26T17:13:00Z">
+      <w:ins w:id="385" w:author="sy" w:date="2020-03-26T17:13:00Z">
         <w:r>
           <w:rPr>
             <w:rFonts w:cstheme="minorHAnsi"/>
@@ -8592,7 +8643,7 @@
           <w:t>most</w:t>
         </w:r>
       </w:ins>
-      <w:ins w:id="381" w:author="ustc" w:date="2020-03-26T15:07:00Z">
+      <w:ins w:id="386" w:author="ustc" w:date="2020-03-26T15:07:00Z">
         <w:r>
           <w:rPr>
             <w:rFonts w:cstheme="minorHAnsi"/>
@@ -8600,7 +8651,7 @@
           <w:t xml:space="preserve"> </w:t>
         </w:r>
       </w:ins>
-      <w:ins w:id="382" w:author="ustc" w:date="2020-03-26T15:08:00Z">
+      <w:ins w:id="387" w:author="ustc" w:date="2020-03-26T15:08:00Z">
         <w:r>
           <w:rPr>
             <w:rFonts w:cstheme="minorHAnsi"/>
@@ -8608,7 +8659,7 @@
           <w:t xml:space="preserve">neurons. </w:t>
         </w:r>
       </w:ins>
-      <w:del w:id="383" w:author="ustc" w:date="2020-03-26T15:04:00Z">
+      <w:del w:id="388" w:author="ustc" w:date="2020-03-26T15:04:00Z">
         <w:r>
           <w:rPr>
             <w:rFonts w:cstheme="minorHAnsi"/>
@@ -8630,7 +8681,7 @@
         <w:t>UltraNPR</w:t>
       </w:r>
       <w:proofErr w:type="spellEnd"/>
-      <w:ins w:id="384" w:author="ustc" w:date="2020-03-26T15:08:00Z">
+      <w:ins w:id="389" w:author="ustc" w:date="2020-03-26T15:08:00Z">
         <w:r>
           <w:rPr>
             <w:rFonts w:cstheme="minorHAnsi"/>
@@ -8638,7 +8689,7 @@
           <w:t xml:space="preserve"> </w:t>
         </w:r>
       </w:ins>
-      <w:del w:id="385" w:author="ustc" w:date="2020-03-26T15:08:00Z">
+      <w:del w:id="390" w:author="ustc" w:date="2020-03-26T15:08:00Z">
         <w:r>
           <w:rPr>
             <w:rFonts w:cstheme="minorHAnsi"/>
@@ -8646,7 +8697,7 @@
           <w:delText xml:space="preserve"> is more robust to r</w:delText>
         </w:r>
       </w:del>
-      <w:ins w:id="386" w:author="ustc" w:date="2020-03-26T15:08:00Z">
+      <w:ins w:id="391" w:author="ustc" w:date="2020-03-26T15:08:00Z">
         <w:r>
           <w:rPr>
             <w:rFonts w:cstheme="minorHAnsi"/>
@@ -8654,7 +8705,7 @@
           <w:t>achieves</w:t>
         </w:r>
       </w:ins>
-      <w:del w:id="387" w:author="ustc" w:date="2020-03-26T15:08:00Z">
+      <w:del w:id="392" w:author="ustc" w:date="2020-03-26T15:08:00Z">
         <w:r>
           <w:rPr>
             <w:rFonts w:cstheme="minorHAnsi"/>
@@ -8668,7 +8719,7 @@
         </w:rPr>
         <w:t xml:space="preserve"> a more complete neuronal population f</w:t>
       </w:r>
-      <w:ins w:id="388" w:author="ustc" w:date="2020-03-26T15:08:00Z">
+      <w:ins w:id="393" w:author="ustc" w:date="2020-03-26T15:08:00Z">
         <w:r>
           <w:rPr>
             <w:rFonts w:cstheme="minorHAnsi"/>
@@ -8682,7 +8733,7 @@
         </w:rPr>
         <w:t>o</w:t>
       </w:r>
-      <w:del w:id="389" w:author="ustc" w:date="2020-03-26T15:08:00Z">
+      <w:del w:id="394" w:author="ustc" w:date="2020-03-26T15:08:00Z">
         <w:r>
           <w:rPr>
             <w:rFonts w:cstheme="minorHAnsi"/>
@@ -8763,7 +8814,7 @@
         </w:rPr>
         <w:t>[</w:t>
       </w:r>
-      <w:del w:id="390" w:author="ustc" w:date="2020-03-26T15:09:00Z">
+      <w:del w:id="395" w:author="ustc" w:date="2020-03-26T15:09:00Z">
         <w:r>
           <w:rPr>
             <w:rFonts w:cstheme="minorHAnsi"/>
@@ -8772,7 +8823,7 @@
           <w:delText>A</w:delText>
         </w:r>
       </w:del>
-      <w:ins w:id="391" w:author="ustc" w:date="2020-03-26T15:09:00Z">
+      <w:ins w:id="396" w:author="ustc" w:date="2020-03-26T15:09:00Z">
         <w:r>
           <w:rPr>
             <w:rFonts w:cstheme="minorHAnsi"/>
@@ -8801,7 +8852,7 @@
         </w:rPr>
         <w:t xml:space="preserve">Thank you for pointing this out. </w:t>
       </w:r>
-      <w:ins w:id="392" w:author="ustc" w:date="2020-03-26T15:09:00Z">
+      <w:ins w:id="397" w:author="ustc" w:date="2020-03-26T15:09:00Z">
         <w:r>
           <w:rPr>
             <w:rFonts w:cstheme="minorHAnsi"/>
@@ -8809,7 +8860,7 @@
           <w:t xml:space="preserve">We re-organized our manuscript to make the whole pipeline clearer. </w:t>
         </w:r>
       </w:ins>
-      <w:ins w:id="393" w:author="ustc" w:date="2020-03-26T15:10:00Z">
+      <w:ins w:id="398" w:author="ustc" w:date="2020-03-26T15:10:00Z">
         <w:r>
           <w:rPr>
             <w:rFonts w:cstheme="minorHAnsi"/>
@@ -8817,7 +8868,7 @@
           <w:t>We add</w:t>
         </w:r>
       </w:ins>
-      <w:ins w:id="394" w:author="ustc" w:date="2020-03-26T15:11:00Z">
+      <w:ins w:id="399" w:author="ustc" w:date="2020-03-26T15:11:00Z">
         <w:r>
           <w:rPr>
             <w:rFonts w:cstheme="minorHAnsi"/>
@@ -8837,7 +8888,7 @@
           <w:t xml:space="preserve"> 2 as</w:t>
         </w:r>
       </w:ins>
-      <w:ins w:id="395" w:author="ustc" w:date="2020-03-26T15:10:00Z">
+      <w:ins w:id="400" w:author="ustc" w:date="2020-03-26T15:10:00Z">
         <w:r>
           <w:rPr>
             <w:rFonts w:cstheme="minorHAnsi"/>
@@ -8845,7 +8896,7 @@
           <w:t xml:space="preserve"> illustration of the algorithm overview</w:t>
         </w:r>
       </w:ins>
-      <w:ins w:id="396" w:author="ustc" w:date="2020-03-26T15:11:00Z">
+      <w:ins w:id="401" w:author="ustc" w:date="2020-03-26T15:11:00Z">
         <w:r>
           <w:rPr>
             <w:rFonts w:cstheme="minorHAnsi"/>
@@ -8853,7 +8904,7 @@
           <w:t xml:space="preserve"> in the revised manuscript</w:t>
         </w:r>
       </w:ins>
-      <w:ins w:id="397" w:author="ustc" w:date="2020-03-26T15:10:00Z">
+      <w:ins w:id="402" w:author="ustc" w:date="2020-03-26T15:10:00Z">
         <w:r>
           <w:rPr>
             <w:rFonts w:cstheme="minorHAnsi"/>
@@ -8861,7 +8912,7 @@
           <w:t>.</w:t>
         </w:r>
       </w:ins>
-      <w:ins w:id="398" w:author="ustc" w:date="2020-03-26T15:11:00Z">
+      <w:ins w:id="403" w:author="ustc" w:date="2020-03-26T15:11:00Z">
         <w:r>
           <w:rPr>
             <w:rFonts w:cstheme="minorHAnsi"/>
@@ -8869,7 +8920,7 @@
           <w:t xml:space="preserve"> We also add more detailed </w:t>
         </w:r>
       </w:ins>
-      <w:ins w:id="399" w:author="ustc" w:date="2020-03-26T15:12:00Z">
+      <w:ins w:id="404" w:author="ustc" w:date="2020-03-26T15:12:00Z">
         <w:r>
           <w:rPr>
             <w:rFonts w:cstheme="minorHAnsi"/>
@@ -8877,7 +8928,7 @@
           <w:t>expla</w:t>
         </w:r>
       </w:ins>
-      <w:ins w:id="400" w:author="ustc" w:date="2020-03-26T15:11:00Z">
+      <w:ins w:id="405" w:author="ustc" w:date="2020-03-26T15:11:00Z">
         <w:r>
           <w:rPr>
             <w:rFonts w:cstheme="minorHAnsi"/>
@@ -8896,10 +8947,26 @@
           <w:rPr>
             <w:rFonts w:cstheme="minorHAnsi"/>
           </w:rPr>
-          <w:t xml:space="preserve"> and illustration in Sec. </w:t>
-        </w:r>
-      </w:ins>
-      <w:ins w:id="401" w:author="ustc" w:date="2020-03-26T15:12:00Z">
+          <w:t xml:space="preserve"> and illustration</w:t>
+        </w:r>
+      </w:ins>
+      <w:ins w:id="406" w:author="sy" w:date="2020-03-28T21:26:00Z">
+        <w:r>
+          <w:rPr>
+            <w:rFonts w:cstheme="minorHAnsi" w:hint="eastAsia"/>
+          </w:rPr>
+          <w:t>s</w:t>
+        </w:r>
+      </w:ins>
+      <w:ins w:id="407" w:author="ustc" w:date="2020-03-26T15:11:00Z">
+        <w:r>
+          <w:rPr>
+            <w:rFonts w:cstheme="minorHAnsi"/>
+          </w:rPr>
+          <w:t xml:space="preserve"> in Sec. </w:t>
+        </w:r>
+      </w:ins>
+      <w:ins w:id="408" w:author="ustc" w:date="2020-03-26T15:12:00Z">
         <w:r>
           <w:rPr>
             <w:rFonts w:cstheme="minorHAnsi"/>
@@ -8925,7 +8992,7 @@
           <w:t xml:space="preserve">details of the segmentation network, </w:t>
         </w:r>
       </w:ins>
-      <w:del w:id="402" w:author="ustc" w:date="2020-03-26T15:13:00Z">
+      <w:del w:id="409" w:author="ustc" w:date="2020-03-26T15:13:00Z">
         <w:r>
           <w:rPr>
             <w:rFonts w:cstheme="minorHAnsi"/>
@@ -8933,7 +9000,7 @@
           <w:delText>B</w:delText>
         </w:r>
       </w:del>
-      <w:ins w:id="403" w:author="ustc" w:date="2020-03-26T15:13:00Z">
+      <w:ins w:id="410" w:author="ustc" w:date="2020-03-26T15:13:00Z">
         <w:r>
           <w:rPr>
             <w:rFonts w:cstheme="minorHAnsi"/>
@@ -9031,7 +9098,7 @@
         </w:rPr>
         <w:t xml:space="preserve">We </w:t>
       </w:r>
-      <w:del w:id="404" w:author="ustc" w:date="2020-03-26T15:13:00Z">
+      <w:del w:id="411" w:author="ustc" w:date="2020-03-26T15:13:00Z">
         <w:r>
           <w:rPr>
             <w:rFonts w:cstheme="minorHAnsi"/>
@@ -9081,7 +9148,7 @@
         </w:rPr>
         <w:t xml:space="preserve"> </w:t>
       </w:r>
-      <w:del w:id="405" w:author="ustc" w:date="2020-03-26T15:13:00Z">
+      <w:del w:id="412" w:author="ustc" w:date="2020-03-26T15:13:00Z">
         <w:r>
           <w:rPr>
             <w:rFonts w:cstheme="minorHAnsi"/>
@@ -9143,7 +9210,7 @@
           <w:delText>.</w:delText>
         </w:r>
       </w:del>
-      <w:ins w:id="406" w:author="ustc" w:date="2020-03-26T15:13:00Z">
+      <w:ins w:id="413" w:author="ustc" w:date="2020-03-26T15:13:00Z">
         <w:r>
           <w:rPr>
             <w:rFonts w:cstheme="minorHAnsi"/>
@@ -9228,15 +9295,9 @@
         <w:widowControl/>
         <w:jc w:val="left"/>
         <w:rPr>
-          <w:del w:id="407" w:author="sy" w:date="2020-03-27T02:02:00Z"/>
-          <w:rFonts w:cstheme="minorHAnsi"/>
-        </w:rPr>
-        <w:pPrChange w:id="408" w:author="sy" w:date="2020-03-27T15:51:00Z">
-          <w:pPr>
-            <w:widowControl/>
-            <w:jc w:val="left"/>
-          </w:pPr>
-        </w:pPrChange>
+          <w:del w:id="414" w:author="sy" w:date="2020-03-27T02:02:00Z"/>
+          <w:rFonts w:cstheme="minorHAnsi"/>
+        </w:rPr>
       </w:pPr>
       <w:r>
         <w:rPr>
@@ -9245,7 +9306,7 @@
         </w:rPr>
         <w:t>[</w:t>
       </w:r>
-      <w:ins w:id="409" w:author="ustc" w:date="2020-03-26T15:14:00Z">
+      <w:ins w:id="415" w:author="ustc" w:date="2020-03-26T15:14:00Z">
         <w:r>
           <w:rPr>
             <w:rFonts w:cstheme="minorHAnsi"/>
@@ -9254,7 +9315,7 @@
           <w:t>R</w:t>
         </w:r>
       </w:ins>
-      <w:del w:id="410" w:author="ustc" w:date="2020-03-26T15:14:00Z">
+      <w:del w:id="416" w:author="ustc" w:date="2020-03-26T15:14:00Z">
         <w:r>
           <w:rPr>
             <w:rFonts w:cstheme="minorHAnsi"/>
@@ -9278,7 +9339,7 @@
         </w:rPr>
         <w:t xml:space="preserve"> </w:t>
       </w:r>
-      <w:del w:id="411" w:author="sy" w:date="2020-03-27T15:51:00Z">
+      <w:del w:id="417" w:author="sy" w:date="2020-03-27T15:51:00Z">
         <w:r>
           <w:rPr>
             <w:rFonts w:cstheme="minorHAnsi"/>
@@ -9292,8 +9353,8 @@
           <w:delText>hank you for your suggestion</w:delText>
         </w:r>
       </w:del>
-      <w:ins w:id="412" w:author="ustc" w:date="2020-03-26T15:14:00Z">
-        <w:del w:id="413" w:author="sy" w:date="2020-03-27T15:51:00Z">
+      <w:ins w:id="418" w:author="ustc" w:date="2020-03-26T15:14:00Z">
+        <w:del w:id="419" w:author="sy" w:date="2020-03-27T15:51:00Z">
           <w:r>
             <w:rPr>
               <w:rFonts w:cstheme="minorHAnsi"/>
@@ -9302,7 +9363,7 @@
           </w:r>
         </w:del>
       </w:ins>
-      <w:del w:id="414" w:author="sy" w:date="2020-03-27T15:51:00Z">
+      <w:del w:id="420" w:author="sy" w:date="2020-03-27T15:51:00Z">
         <w:r>
           <w:rPr>
             <w:rFonts w:cstheme="minorHAnsi"/>
@@ -9387,8 +9448,8 @@
           </w:rPr>
           <w:delText>.</w:delText>
         </w:r>
-        <w:bookmarkStart w:id="415" w:name="OLE_LINK40"/>
-        <w:bookmarkStart w:id="416" w:name="OLE_LINK41"/>
+        <w:bookmarkStart w:id="421" w:name="OLE_LINK40"/>
+        <w:bookmarkStart w:id="422" w:name="OLE_LINK41"/>
         <w:r>
           <w:rPr>
             <w:rFonts w:cstheme="minorHAnsi"/>
@@ -9396,19 +9457,19 @@
           <w:delText xml:space="preserve"> </w:delText>
         </w:r>
       </w:del>
-      <w:bookmarkStart w:id="417" w:name="OLE_LINK34"/>
-      <w:bookmarkStart w:id="418" w:name="OLE_LINK35"/>
+      <w:bookmarkStart w:id="423" w:name="OLE_LINK34"/>
+      <w:bookmarkStart w:id="424" w:name="OLE_LINK35"/>
     </w:p>
     <w:p>
       <w:pPr>
         <w:widowControl/>
         <w:jc w:val="left"/>
         <w:rPr>
-          <w:ins w:id="419" w:author="sy" w:date="2020-03-27T08:54:00Z"/>
-          <w:rFonts w:cstheme="minorHAnsi" w:hint="eastAsia"/>
+          <w:ins w:id="425" w:author="sy" w:date="2020-03-27T08:54:00Z"/>
+          <w:rFonts w:cstheme="minorHAnsi"/>
         </w:rPr>
       </w:pPr>
-      <w:ins w:id="420" w:author="sy" w:date="2020-03-27T15:49:00Z">
+      <w:ins w:id="426" w:author="sy" w:date="2020-03-27T15:49:00Z">
         <w:r>
           <w:rPr>
             <w:rFonts w:cstheme="minorHAnsi" w:hint="eastAsia"/>
@@ -9416,7 +9477,7 @@
           <w:t>Thank you for your comments. We add boxplot visualization for the eight tracing methods on the VISoR</w:t>
         </w:r>
       </w:ins>
-      <w:ins w:id="421" w:author="sy" w:date="2020-03-27T15:50:00Z">
+      <w:ins w:id="427" w:author="sy" w:date="2020-03-27T15:50:00Z">
         <w:r>
           <w:rPr>
             <w:rFonts w:cstheme="minorHAnsi" w:hint="eastAsia"/>
@@ -9424,7 +9485,7 @@
           <w:t>-</w:t>
         </w:r>
       </w:ins>
-      <w:ins w:id="422" w:author="sy" w:date="2020-03-27T15:49:00Z">
+      <w:ins w:id="428" w:author="sy" w:date="2020-03-27T15:49:00Z">
         <w:r>
           <w:rPr>
             <w:rFonts w:cstheme="minorHAnsi" w:hint="eastAsia"/>
@@ -9432,7 +9493,7 @@
           <w:t>40 test image blocks in Fig. 4 of the supplementary file. For each tracing method, we show the distribution of four metrics (precision, recall, F</w:t>
         </w:r>
       </w:ins>
-      <w:ins w:id="423" w:author="sy" w:date="2020-03-27T15:51:00Z">
+      <w:ins w:id="429" w:author="sy" w:date="2020-03-27T15:51:00Z">
         <w:r>
           <w:rPr>
             <w:rFonts w:cstheme="minorHAnsi" w:hint="eastAsia"/>
@@ -9440,9 +9501,7 @@
           <w:t>-</w:t>
         </w:r>
       </w:ins>
-      <w:bookmarkStart w:id="424" w:name="_GoBack"/>
-      <w:bookmarkEnd w:id="424"/>
-      <w:ins w:id="425" w:author="sy" w:date="2020-03-27T15:49:00Z">
+      <w:ins w:id="430" w:author="sy" w:date="2020-03-27T15:49:00Z">
         <w:r>
           <w:rPr>
             <w:rFonts w:cstheme="minorHAnsi" w:hint="eastAsia"/>
@@ -9456,7 +9515,7 @@
           <w:t xml:space="preserve">core, Jaccard) on the </w:t>
         </w:r>
       </w:ins>
-      <w:ins w:id="426" w:author="sy" w:date="2020-03-27T15:50:00Z">
+      <w:ins w:id="431" w:author="sy" w:date="2020-03-27T15:50:00Z">
         <w:r>
           <w:rPr>
             <w:rFonts w:cstheme="minorHAnsi" w:hint="eastAsia"/>
@@ -9470,34 +9529,56 @@
           <w:t xml:space="preserve"> </w:t>
         </w:r>
       </w:ins>
-      <w:ins w:id="427" w:author="sy" w:date="2020-03-27T15:49:00Z">
-        <w:r>
-          <w:rPr>
-            <w:rFonts w:cstheme="minorHAnsi"/>
-          </w:rPr>
-          <w:t>test blocks, including the minimum, the maximum, the median, the average, and the first and third quartiles of each metric. Compared with other methods, our PLNPR approach the highest overall performance and more consistent results over individual blocks. Due to the space limit, we do not show this figure in our paper.</w:t>
+      <w:ins w:id="432" w:author="sy" w:date="2020-03-27T15:49:00Z">
+        <w:r>
+          <w:rPr>
+            <w:rFonts w:cstheme="minorHAnsi"/>
+          </w:rPr>
+          <w:t xml:space="preserve">test blocks, including the minimum, the maximum, the median, the average, and the first and third quartiles of each metric. </w:t>
+        </w:r>
+      </w:ins>
+      <w:ins w:id="433" w:author="sy" w:date="2020-03-27T16:32:00Z">
+        <w:r>
+          <w:rPr>
+            <w:rFonts w:cstheme="minorHAnsi"/>
+          </w:rPr>
+          <w:t>Compared with other methods, our PLNPR achieves the highest overall performance and more consistent results over individual blocks.</w:t>
+        </w:r>
+        <w:r>
+          <w:rPr>
+            <w:rFonts w:cstheme="minorHAnsi" w:hint="eastAsia"/>
+          </w:rPr>
+          <w:t xml:space="preserve"> </w:t>
+        </w:r>
+      </w:ins>
+      <w:ins w:id="434" w:author="sy" w:date="2020-03-27T15:49:00Z">
+        <w:r>
+          <w:rPr>
+            <w:rFonts w:cstheme="minorHAnsi"/>
+          </w:rPr>
+          <w:t>Due to the space limit, we do not show this figure in our paper.</w:t>
         </w:r>
       </w:ins>
     </w:p>
-    <w:bookmarkEnd w:id="417"/>
-    <w:bookmarkEnd w:id="418"/>
+    <w:bookmarkEnd w:id="423"/>
+    <w:bookmarkEnd w:id="424"/>
     <w:p>
       <w:pPr>
         <w:widowControl/>
         <w:jc w:val="left"/>
         <w:rPr>
-          <w:ins w:id="428" w:author="ustc" w:date="2020-03-26T15:16:00Z"/>
-          <w:del w:id="429" w:author="sy" w:date="2020-03-26T19:05:00Z"/>
+          <w:ins w:id="435" w:author="ustc" w:date="2020-03-26T15:16:00Z"/>
+          <w:del w:id="436" w:author="sy" w:date="2020-03-26T19:05:00Z"/>
           <w:rFonts w:cstheme="minorHAnsi"/>
         </w:rPr>
       </w:pPr>
-      <w:ins w:id="430" w:author="ustc" w:date="2020-03-26T15:18:00Z">
-        <w:del w:id="431" w:author="sy" w:date="2020-03-26T19:05:00Z">
+      <w:ins w:id="437" w:author="ustc" w:date="2020-03-26T15:18:00Z">
+        <w:del w:id="438" w:author="sy" w:date="2020-03-26T19:05:00Z">
           <w:r>
             <w:rPr>
               <w:rFonts w:cstheme="minorHAnsi"/>
               <w:highlight w:val="yellow"/>
-              <w:rPrChange w:id="432" w:author="ustc" w:date="2020-03-26T15:18:00Z">
+              <w:rPrChange w:id="439" w:author="ustc" w:date="2020-03-26T15:18:00Z">
                 <w:rPr>
                   <w:rFonts w:cstheme="minorHAnsi"/>
                 </w:rPr>
@@ -9523,7 +9604,7 @@
             <w:rPr>
               <w:rFonts w:cstheme="minorHAnsi"/>
               <w:highlight w:val="yellow"/>
-              <w:rPrChange w:id="433" w:author="ustc" w:date="2020-03-26T15:19:00Z">
+              <w:rPrChange w:id="440" w:author="ustc" w:date="2020-03-26T15:19:00Z">
                 <w:rPr>
                   <w:rFonts w:cstheme="minorHAnsi"/>
                 </w:rPr>
@@ -9532,12 +9613,12 @@
             <w:delText xml:space="preserve"> </w:delText>
           </w:r>
         </w:del>
-        <w:del w:id="434" w:author="sy" w:date="2020-03-26T17:47:00Z">
+        <w:del w:id="441" w:author="sy" w:date="2020-03-26T17:47:00Z">
           <w:r>
             <w:rPr>
               <w:rFonts w:cstheme="minorHAnsi"/>
               <w:highlight w:val="yellow"/>
-              <w:rPrChange w:id="435" w:author="ustc" w:date="2020-03-26T15:19:00Z">
+              <w:rPrChange w:id="442" w:author="ustc" w:date="2020-03-26T15:19:00Z">
                 <w:rPr>
                   <w:rFonts w:cstheme="minorHAnsi"/>
                 </w:rPr>
@@ -9546,12 +9627,12 @@
             <w:delText>what</w:delText>
           </w:r>
         </w:del>
-        <w:del w:id="436" w:author="sy" w:date="2020-03-26T19:05:00Z">
+        <w:del w:id="443" w:author="sy" w:date="2020-03-26T19:05:00Z">
           <w:r>
             <w:rPr>
               <w:rFonts w:cstheme="minorHAnsi"/>
               <w:highlight w:val="yellow"/>
-              <w:rPrChange w:id="437" w:author="ustc" w:date="2020-03-26T15:19:00Z">
+              <w:rPrChange w:id="444" w:author="ustc" w:date="2020-03-26T15:19:00Z">
                 <w:rPr>
                   <w:rFonts w:cstheme="minorHAnsi"/>
                 </w:rPr>
@@ -9563,7 +9644,7 @@
             <w:rPr>
               <w:rFonts w:cstheme="minorHAnsi"/>
               <w:highlight w:val="yellow"/>
-              <w:rPrChange w:id="438" w:author="ustc" w:date="2020-03-26T15:20:00Z">
+              <w:rPrChange w:id="445" w:author="ustc" w:date="2020-03-26T15:20:00Z">
                 <w:rPr>
                   <w:rFonts w:cstheme="minorHAnsi"/>
                 </w:rPr>
@@ -9573,13 +9654,13 @@
           </w:r>
         </w:del>
       </w:ins>
-      <w:ins w:id="439" w:author="ustc" w:date="2020-03-26T15:19:00Z">
-        <w:del w:id="440" w:author="sy" w:date="2020-03-26T19:05:00Z">
+      <w:ins w:id="446" w:author="ustc" w:date="2020-03-26T15:19:00Z">
+        <w:del w:id="447" w:author="sy" w:date="2020-03-26T19:05:00Z">
           <w:r>
             <w:rPr>
               <w:rFonts w:cstheme="minorHAnsi"/>
               <w:highlight w:val="yellow"/>
-              <w:rPrChange w:id="441" w:author="ustc" w:date="2020-03-26T15:20:00Z">
+              <w:rPrChange w:id="448" w:author="ustc" w:date="2020-03-26T15:20:00Z">
                 <w:rPr>
                   <w:rFonts w:cstheme="minorHAnsi"/>
                 </w:rPr>
@@ -9591,7 +9672,7 @@
             <w:rPr>
               <w:rFonts w:cstheme="minorHAnsi"/>
               <w:highlight w:val="yellow"/>
-              <w:rPrChange w:id="442" w:author="ustc" w:date="2020-03-26T15:20:00Z">
+              <w:rPrChange w:id="449" w:author="ustc" w:date="2020-03-26T15:20:00Z">
                 <w:rPr>
                   <w:rFonts w:cstheme="minorHAnsi"/>
                 </w:rPr>
@@ -9601,13 +9682,13 @@
           </w:r>
         </w:del>
       </w:ins>
-      <w:ins w:id="443" w:author="ustc" w:date="2020-03-26T15:20:00Z">
-        <w:del w:id="444" w:author="sy" w:date="2020-03-26T19:05:00Z">
+      <w:ins w:id="450" w:author="ustc" w:date="2020-03-26T15:20:00Z">
+        <w:del w:id="451" w:author="sy" w:date="2020-03-26T19:05:00Z">
           <w:r>
             <w:rPr>
               <w:rFonts w:cstheme="minorHAnsi"/>
               <w:highlight w:val="yellow"/>
-              <w:rPrChange w:id="445" w:author="ustc" w:date="2020-03-26T15:20:00Z">
+              <w:rPrChange w:id="452" w:author="ustc" w:date="2020-03-26T15:20:00Z">
                 <w:rPr>
                   <w:rFonts w:cstheme="minorHAnsi"/>
                 </w:rPr>
@@ -9623,8 +9704,8 @@
           </w:r>
         </w:del>
       </w:ins>
-      <w:ins w:id="446" w:author="ustc" w:date="2020-03-26T15:19:00Z">
-        <w:del w:id="447" w:author="sy" w:date="2020-03-26T19:05:00Z">
+      <w:ins w:id="453" w:author="ustc" w:date="2020-03-26T15:19:00Z">
+        <w:del w:id="454" w:author="sy" w:date="2020-03-26T19:05:00Z">
           <w:r>
             <w:rPr>
               <w:rFonts w:cstheme="minorHAnsi"/>
@@ -9633,8 +9714,8 @@
           </w:r>
         </w:del>
       </w:ins>
-      <w:ins w:id="448" w:author="ustc" w:date="2020-03-26T15:18:00Z">
-        <w:del w:id="449" w:author="sy" w:date="2020-03-26T19:05:00Z">
+      <w:ins w:id="455" w:author="ustc" w:date="2020-03-26T15:18:00Z">
+        <w:del w:id="456" w:author="sy" w:date="2020-03-26T19:05:00Z">
           <w:r>
             <w:rPr>
               <w:rFonts w:cstheme="minorHAnsi"/>
@@ -9649,14 +9730,14 @@
         <w:widowControl/>
         <w:jc w:val="left"/>
         <w:rPr>
-          <w:del w:id="450" w:author="sy" w:date="2020-03-26T19:05:00Z"/>
+          <w:del w:id="457" w:author="sy" w:date="2020-03-26T19:05:00Z"/>
           <w:rFonts w:cstheme="minorHAnsi"/>
           <w:b/>
           <w:bCs/>
           <w:color w:val="000000" w:themeColor="text1"/>
         </w:rPr>
       </w:pPr>
-      <w:del w:id="451" w:author="sy" w:date="2020-03-26T19:05:00Z">
+      <w:del w:id="458" w:author="sy" w:date="2020-03-26T19:05:00Z">
         <w:r>
           <w:rPr>
             <w:rFonts w:cstheme="minorHAnsi"/>
@@ -9675,8 +9756,8 @@
           </w:rPr>
           <w:delText xml:space="preserve"> a significant improvement on the overall reconstruction performance compared with other methods.</w:delText>
         </w:r>
-        <w:bookmarkEnd w:id="415"/>
-        <w:bookmarkEnd w:id="416"/>
+        <w:bookmarkEnd w:id="421"/>
+        <w:bookmarkEnd w:id="422"/>
       </w:del>
     </w:p>
     <w:p>
@@ -9701,6 +9782,7 @@
           <w:rFonts w:cstheme="minorHAnsi"/>
           <w:b/>
         </w:rPr>
+        <w:lastRenderedPageBreak/>
         <w:t xml:space="preserve">[Q3-6] </w:t>
       </w:r>
       <w:r>
@@ -9787,7 +9869,7 @@
         </w:rPr>
         <w:t>[</w:t>
       </w:r>
-      <w:ins w:id="452" w:author="ustc" w:date="2020-03-26T15:20:00Z">
+      <w:ins w:id="459" w:author="ustc" w:date="2020-03-26T15:20:00Z">
         <w:r>
           <w:rPr>
             <w:rFonts w:cstheme="minorHAnsi"/>
@@ -9796,7 +9878,7 @@
           <w:t>R</w:t>
         </w:r>
       </w:ins>
-      <w:del w:id="453" w:author="ustc" w:date="2020-03-26T15:20:00Z">
+      <w:del w:id="460" w:author="ustc" w:date="2020-03-26T15:20:00Z">
         <w:r>
           <w:rPr>
             <w:rFonts w:cstheme="minorHAnsi"/>
@@ -9832,7 +9914,7 @@
         </w:rPr>
         <w:t>. First, we rewrote the whole section</w:t>
       </w:r>
-      <w:ins w:id="454" w:author="ustc" w:date="2020-03-26T15:21:00Z">
+      <w:ins w:id="461" w:author="ustc" w:date="2020-03-26T15:21:00Z">
         <w:r>
           <w:rPr>
             <w:rFonts w:cstheme="minorHAnsi"/>
@@ -9840,7 +9922,7 @@
           <w:t xml:space="preserve"> Sec. III-B</w:t>
         </w:r>
       </w:ins>
-      <w:del w:id="455" w:author="ustc" w:date="2020-03-26T15:21:00Z">
+      <w:del w:id="462" w:author="ustc" w:date="2020-03-26T15:21:00Z">
         <w:r>
           <w:rPr>
             <w:rFonts w:cstheme="minorHAnsi"/>
@@ -9854,7 +9936,7 @@
         </w:rPr>
         <w:t xml:space="preserve"> “</w:t>
       </w:r>
-      <w:ins w:id="456" w:author="ustc" w:date="2020-03-26T15:21:00Z">
+      <w:ins w:id="463" w:author="ustc" w:date="2020-03-26T15:21:00Z">
         <w:r>
           <w:rPr>
             <w:rFonts w:cstheme="minorHAnsi"/>
@@ -9862,7 +9944,7 @@
           <w:t>Ultra</w:t>
         </w:r>
       </w:ins>
-      <w:del w:id="457" w:author="ustc" w:date="2020-03-26T15:21:00Z">
+      <w:del w:id="464" w:author="ustc" w:date="2020-03-26T15:21:00Z">
         <w:r>
           <w:rPr>
             <w:rFonts w:cstheme="minorHAnsi"/>
@@ -9884,7 +9966,7 @@
         </w:rPr>
         <w:t xml:space="preserve">” with more detailed explanation </w:t>
       </w:r>
-      <w:ins w:id="458" w:author="ustc" w:date="2020-03-26T15:21:00Z">
+      <w:ins w:id="465" w:author="ustc" w:date="2020-03-26T15:21:00Z">
         <w:r>
           <w:rPr>
             <w:rFonts w:cstheme="minorHAnsi"/>
@@ -9892,7 +9974,7 @@
           <w:t>and</w:t>
         </w:r>
       </w:ins>
-      <w:del w:id="459" w:author="ustc" w:date="2020-03-26T15:21:00Z">
+      <w:del w:id="466" w:author="ustc" w:date="2020-03-26T15:21:00Z">
         <w:r>
           <w:rPr>
             <w:rFonts w:cstheme="minorHAnsi"/>
@@ -9920,7 +10002,7 @@
         </w:rPr>
         <w:t xml:space="preserve"> algorithm. </w:t>
       </w:r>
-      <w:ins w:id="460" w:author="ustc" w:date="2020-03-26T15:23:00Z">
+      <w:ins w:id="467" w:author="ustc" w:date="2020-03-26T15:23:00Z">
         <w:r>
           <w:rPr>
             <w:rFonts w:cstheme="minorHAnsi"/>
@@ -9928,7 +10010,7 @@
           <w:t xml:space="preserve">Our block propagation and neurite fusion approach efficiently reconstruct large-scale </w:t>
         </w:r>
       </w:ins>
-      <w:ins w:id="461" w:author="ustc" w:date="2020-03-26T15:24:00Z">
+      <w:ins w:id="468" w:author="ustc" w:date="2020-03-26T15:24:00Z">
         <w:r>
           <w:rPr>
             <w:rFonts w:cstheme="minorHAnsi"/>
@@ -9936,7 +10018,7 @@
           <w:t>neuron</w:t>
         </w:r>
       </w:ins>
-      <w:ins w:id="462" w:author="ustc" w:date="2020-03-26T15:23:00Z">
+      <w:ins w:id="469" w:author="ustc" w:date="2020-03-26T15:23:00Z">
         <w:r>
           <w:rPr>
             <w:rFonts w:cstheme="minorHAnsi"/>
@@ -9944,7 +10026,7 @@
           <w:t xml:space="preserve"> </w:t>
         </w:r>
       </w:ins>
-      <w:ins w:id="463" w:author="ustc" w:date="2020-03-26T15:24:00Z">
+      <w:ins w:id="470" w:author="ustc" w:date="2020-03-26T15:24:00Z">
         <w:r>
           <w:rPr>
             <w:rFonts w:cstheme="minorHAnsi"/>
@@ -9980,7 +10062,7 @@
         <w:t>UltraTracer</w:t>
       </w:r>
       <w:proofErr w:type="spellEnd"/>
-      <w:ins w:id="464" w:author="ustc" w:date="2020-03-26T15:22:00Z">
+      <w:ins w:id="471" w:author="ustc" w:date="2020-03-26T15:22:00Z">
         <w:r>
           <w:rPr>
             <w:rFonts w:cstheme="minorHAnsi"/>
@@ -10000,7 +10082,7 @@
         </w:rPr>
         <w:t xml:space="preserve"> and MEIT</w:t>
       </w:r>
-      <w:ins w:id="465" w:author="ustc" w:date="2020-03-26T15:22:00Z">
+      <w:ins w:id="472" w:author="ustc" w:date="2020-03-26T15:22:00Z">
         <w:r>
           <w:rPr>
             <w:rFonts w:cstheme="minorHAnsi"/>
@@ -10969,7 +11051,7 @@
 </file>
 
 <file path=customXml/itemProps1.xml><?xml version="1.0" encoding="utf-8"?>
-<ds:datastoreItem xmlns:ds="http://schemas.openxmlformats.org/officeDocument/2006/customXml" ds:itemID="{A35097CE-0E7C-4274-9466-28BACBCD2BD6}">
+<ds:datastoreItem xmlns:ds="http://schemas.openxmlformats.org/officeDocument/2006/customXml" ds:itemID="{292B1C2D-7971-4FF0-B038-6EB106157E60}">
   <ds:schemaRefs>
     <ds:schemaRef ds:uri="http://schemas.openxmlformats.org/officeDocument/2006/bibliography"/>
   </ds:schemaRefs>

</xml_diff>